<commit_message>
changed hex compare view. only diff is now in red
</commit_message>
<xml_diff>
--- a/doc/steganodoku.docx
+++ b/doc/steganodoku.docx
@@ -51,7 +51,6 @@
           <w:docPartUnique/>
         </w:docPartObj>
       </w:sdtPr>
-      <w:sdtEndPr/>
       <w:sdtContent>
         <w:p>
           <w:pPr>
@@ -1775,13 +1774,7 @@
           </w:tcPr>
           <w:p>
             <w:r>
-              <w:t xml:space="preserve">Verborgene Daten aus einer </w:t>
-            </w:r>
-            <w:r>
-              <w:t>Audiodatei</w:t>
-            </w:r>
-            <w:r>
-              <w:t xml:space="preserve"> wiederherstellen</w:t>
+              <w:t>Verborgene Daten aus einer Audiodatei wiederherstellen</w:t>
             </w:r>
           </w:p>
         </w:tc>
@@ -1791,10 +1784,7 @@
           </w:tcPr>
           <w:p>
             <w:r>
-              <w:t xml:space="preserve">Der Benutzer kann die modifizierte Audiodatei </w:t>
-            </w:r>
-            <w:r>
-              <w:t>mit den verborgenen Informationen einlesen (siehe User Story #2) und die verborgenen Daten werden mit einem Algorithmus wieder herausgefiltert.</w:t>
+              <w:t>Der Benutzer kann die modifizierte Audiodatei mit den verborgenen Informationen einlesen (siehe User Story #2) und die verborgenen Daten werden mit einem Algorithmus wieder herausgefiltert.</w:t>
             </w:r>
           </w:p>
         </w:tc>
@@ -2023,8 +2013,6 @@
       <w:r>
         <w:br/>
       </w:r>
-      <w:bookmarkStart w:id="7" w:name="_GoBack"/>
-      <w:bookmarkEnd w:id="7"/>
       <w:r>
         <w:t>Jenkins CI</w:t>
       </w:r>
@@ -2118,97 +2106,97 @@
       <w:pPr>
         <w:pStyle w:val="berschrift2"/>
       </w:pPr>
-      <w:bookmarkStart w:id="8" w:name="_Toc325401965"/>
+      <w:bookmarkStart w:id="7" w:name="_Toc325401965"/>
       <w:r>
         <w:t>Sicherheit</w:t>
       </w:r>
+      <w:bookmarkEnd w:id="7"/>
+    </w:p>
+    <w:p>
+      <w:r>
+        <w:t xml:space="preserve">Gemäss dem allgemein bekannten Prinzip von </w:t>
+      </w:r>
+      <w:proofErr w:type="spellStart"/>
+      <w:r>
+        <w:t>Kerckhoff</w:t>
+      </w:r>
+      <w:proofErr w:type="spellEnd"/>
+      <w:r>
+        <w:t xml:space="preserve"> ist uns bekannt, dass die Sicherheit eines Systems nicht von der Geheimhaltung des Algorithmus abhängen darf, sondern einzig und allein von der Geheimhaltung eines Schlüssels. Wenn wir nun die </w:t>
+      </w:r>
+      <w:proofErr w:type="spellStart"/>
+      <w:r>
+        <w:t>Steganographie</w:t>
+      </w:r>
+      <w:proofErr w:type="spellEnd"/>
+      <w:r>
+        <w:t xml:space="preserve"> im Allgemeinen nach diesem Prinzip betrachten fällt uns auf, dass nur das Verstecken der Nachricht wohl keine D</w:t>
+      </w:r>
+      <w:r>
+        <w:t>atensicherheit garantieren kann. Bei der Umsetzung haben wir uns auf ein einfaches Verstecken und Herausfinden beschränkt. Diese Methode ist also nicht sicher.</w:t>
+      </w:r>
+    </w:p>
+    <w:p>
+      <w:pPr>
+        <w:pStyle w:val="berschrift2"/>
+      </w:pPr>
+      <w:bookmarkStart w:id="8" w:name="_Toc325401966"/>
+      <w:r>
+        <w:t xml:space="preserve">Technische </w:t>
+      </w:r>
+      <w:proofErr w:type="spellStart"/>
+      <w:r>
+        <w:t>Steganographie</w:t>
+      </w:r>
       <w:bookmarkEnd w:id="8"/>
-    </w:p>
-    <w:p>
-      <w:r>
-        <w:t xml:space="preserve">Gemäss dem allgemein bekannten Prinzip von </w:t>
+      <w:proofErr w:type="spellEnd"/>
+    </w:p>
+    <w:p>
+      <w:r>
+        <w:t xml:space="preserve">Wir beschränken uns bei dieser Umsetzung auf die technische computergestützte </w:t>
       </w:r>
       <w:proofErr w:type="spellStart"/>
       <w:r>
-        <w:t>Kerckhoff</w:t>
+        <w:t>Steganographie</w:t>
       </w:r>
       <w:proofErr w:type="spellEnd"/>
       <w:r>
-        <w:t xml:space="preserve"> ist uns bekannt, dass die Sicherheit eines Systems nicht von der Geheimhaltung des Algorithmus abhängen darf, sondern einzig und allein von der Geheimhaltung eines Schlüssels. Wenn wir nun die </w:t>
-      </w:r>
-      <w:proofErr w:type="spellStart"/>
-      <w:r>
-        <w:t>Steganographie</w:t>
-      </w:r>
-      <w:proofErr w:type="spellEnd"/>
-      <w:r>
-        <w:t xml:space="preserve"> im Allgemeinen nach diesem Prinzip betrachten fällt uns auf, dass nur das Verstecken der Nachricht wohl keine D</w:t>
-      </w:r>
-      <w:r>
-        <w:t>atensicherheit garantieren kann. Bei der Umsetzung haben wir uns auf ein einfaches Verstecken und Herausfinden beschränkt. Diese Methode ist also nicht sicher.</w:t>
+        <w:t>. Möglichkeiten dazu bieten vor allem Dateiformate, welche nicht von einem Computer weiterverarbeitet werden sondern von einem Menschen interpretiert werden. Dies sind zum Beispiel Bildformate, Audio- und Videodateien. Ein Mensch kann bei solchen Dateien geringe Abweichungen nicht wahrnehmen und schöpft deshalb auch keinen Verdacht, dass da noch mehr sein könnte</w:t>
+      </w:r>
+      <w:r>
+        <w:t>.</w:t>
+      </w:r>
+    </w:p>
+    <w:p>
+      <w:pPr>
+        <w:pStyle w:val="berschrift1"/>
+      </w:pPr>
+      <w:bookmarkStart w:id="9" w:name="_Toc325401967"/>
+      <w:r>
+        <w:t>Praktische Umsetzung</w:t>
+      </w:r>
+      <w:bookmarkEnd w:id="9"/>
+    </w:p>
+    <w:p>
+      <w:r>
+        <w:t xml:space="preserve">In diesem Kapitel möchten wir aufzeigen, wie wir Informationen in anderen Dateien verstecken und wieder </w:t>
+      </w:r>
+      <w:r>
+        <w:t>herausholen</w:t>
+      </w:r>
+      <w:r>
+        <w:t>.</w:t>
       </w:r>
     </w:p>
     <w:p>
       <w:pPr>
         <w:pStyle w:val="berschrift2"/>
       </w:pPr>
-      <w:bookmarkStart w:id="9" w:name="_Toc325401966"/>
-      <w:r>
-        <w:t xml:space="preserve">Technische </w:t>
-      </w:r>
-      <w:proofErr w:type="spellStart"/>
-      <w:r>
-        <w:t>Steganographie</w:t>
-      </w:r>
-      <w:bookmarkEnd w:id="9"/>
-      <w:proofErr w:type="spellEnd"/>
-    </w:p>
-    <w:p>
-      <w:r>
-        <w:t xml:space="preserve">Wir beschränken uns bei dieser Umsetzung auf die technische computergestützte </w:t>
-      </w:r>
-      <w:proofErr w:type="spellStart"/>
-      <w:r>
-        <w:t>Steganographie</w:t>
-      </w:r>
-      <w:proofErr w:type="spellEnd"/>
-      <w:r>
-        <w:t>. Möglichkeiten dazu bieten vor allem Dateiformate, welche nicht von einem Computer weiterverarbeitet werden sondern von einem Menschen interpretiert werden. Dies sind zum Beispiel Bildformate, Audio- und Videodateien. Ein Mensch kann bei solchen Dateien geringe Abweichungen nicht wahrnehmen und schöpft deshalb auch keinen Verdacht, dass da noch mehr sein könnte</w:t>
-      </w:r>
-      <w:r>
-        <w:t>.</w:t>
-      </w:r>
-    </w:p>
-    <w:p>
-      <w:pPr>
-        <w:pStyle w:val="berschrift1"/>
-      </w:pPr>
-      <w:bookmarkStart w:id="10" w:name="_Toc325401967"/>
-      <w:r>
-        <w:t>Praktische Umsetzung</w:t>
+      <w:bookmarkStart w:id="10" w:name="_Toc325401968"/>
+      <w:r>
+        <w:t>Grundlage</w:t>
       </w:r>
       <w:bookmarkEnd w:id="10"/>
-    </w:p>
-    <w:p>
-      <w:r>
-        <w:t xml:space="preserve">In diesem Kapitel möchten wir aufzeigen, wie wir Informationen in anderen Dateien verstecken und wieder </w:t>
-      </w:r>
-      <w:r>
-        <w:t>herausholen</w:t>
-      </w:r>
-      <w:r>
-        <w:t>.</w:t>
-      </w:r>
-    </w:p>
-    <w:p>
-      <w:pPr>
-        <w:pStyle w:val="berschrift2"/>
-      </w:pPr>
-      <w:bookmarkStart w:id="11" w:name="_Toc325401968"/>
-      <w:r>
-        <w:t>Grundlage</w:t>
-      </w:r>
-      <w:bookmarkEnd w:id="11"/>
     </w:p>
     <w:p>
       <w:r>
@@ -2333,9 +2321,25 @@
     <w:p/>
     <w:p>
       <w:pPr>
+        <w:rPr>
+          <w:rFonts w:asciiTheme="majorHAnsi" w:eastAsiaTheme="majorEastAsia" w:hAnsiTheme="majorHAnsi" w:cstheme="majorBidi"/>
+          <w:b/>
+          <w:bCs/>
+          <w:color w:val="4F81BD" w:themeColor="accent1"/>
+          <w:sz w:val="26"/>
+          <w:szCs w:val="26"/>
+        </w:rPr>
+      </w:pPr>
+      <w:r>
+        <w:br w:type="page"/>
+      </w:r>
+    </w:p>
+    <w:p>
+      <w:pPr>
         <w:pStyle w:val="berschrift2"/>
       </w:pPr>
       <w:r>
+        <w:lastRenderedPageBreak/>
         <w:t>Benutzeranleitung</w:t>
       </w:r>
     </w:p>
@@ -2343,6 +2347,8 @@
       <w:pPr>
         <w:pStyle w:val="berschrift2"/>
       </w:pPr>
+      <w:bookmarkStart w:id="11" w:name="_GoBack"/>
+      <w:bookmarkEnd w:id="11"/>
     </w:p>
     <w:p>
       <w:pPr>
@@ -4309,7 +4315,7 @@
 </file>
 
 <file path=customXml/itemProps1.xml><?xml version="1.0" encoding="utf-8"?>
-<ds:datastoreItem xmlns:ds="http://schemas.openxmlformats.org/officeDocument/2006/customXml" ds:itemID="{DCB1CEF9-2465-48ED-AE4B-71AA903DBCF7}">
+<ds:datastoreItem xmlns:ds="http://schemas.openxmlformats.org/officeDocument/2006/customXml" ds:itemID="{57D1F684-3841-4DF0-A1C6-30B6A97B094F}">
   <ds:schemaRefs>
     <ds:schemaRef ds:uri="http://schemas.openxmlformats.org/officeDocument/2006/bibliography"/>
   </ds:schemaRefs>

</xml_diff>

<commit_message>
doc,javadoc,refactoring BaseFileProtocolFactory -> ProtocolHeaderFactory
</commit_message>
<xml_diff>
--- a/doc/steganodoku.docx
+++ b/doc/steganodoku.docx
@@ -65,7 +65,6 @@
           <w:docPartUnique/>
         </w:docPartObj>
       </w:sdtPr>
-      <w:sdtEndPr/>
       <w:sdtContent>
         <w:p>
           <w:pPr>
@@ -85,7 +84,9 @@
               <w:tab w:val="right" w:leader="dot" w:pos="9062"/>
             </w:tabs>
             <w:rPr>
+              <w:rFonts w:eastAsiaTheme="minorEastAsia"/>
               <w:noProof/>
+              <w:lang w:eastAsia="de-CH"/>
             </w:rPr>
           </w:pPr>
           <w:r>
@@ -97,7 +98,7 @@
           <w:r>
             <w:fldChar w:fldCharType="separate"/>
           </w:r>
-          <w:hyperlink w:anchor="_Toc325401958" w:history="1">
+          <w:hyperlink w:anchor="_Toc327559034" w:history="1">
             <w:r>
               <w:rPr>
                 <w:rStyle w:val="Hyperlink"/>
@@ -124,7 +125,7 @@
                 <w:noProof/>
                 <w:webHidden/>
               </w:rPr>
-              <w:instrText xml:space="preserve"> PAGEREF _Toc325401958 \h </w:instrText>
+              <w:instrText xml:space="preserve"> PAGEREF _Toc327559034 \h </w:instrText>
             </w:r>
             <w:r>
               <w:rPr>
@@ -144,7 +145,7 @@
                 <w:noProof/>
                 <w:webHidden/>
               </w:rPr>
-              <w:t>2</w:t>
+              <w:t>4</w:t>
             </w:r>
             <w:r>
               <w:rPr>
@@ -162,10 +163,12 @@
               <w:tab w:val="right" w:leader="dot" w:pos="9062"/>
             </w:tabs>
             <w:rPr>
+              <w:rFonts w:eastAsiaTheme="minorEastAsia"/>
               <w:noProof/>
+              <w:lang w:eastAsia="de-CH"/>
             </w:rPr>
           </w:pPr>
-          <w:hyperlink w:anchor="_Toc325401959" w:history="1">
+          <w:hyperlink w:anchor="_Toc327559035" w:history="1">
             <w:r>
               <w:rPr>
                 <w:rStyle w:val="Hyperlink"/>
@@ -192,7 +195,7 @@
                 <w:noProof/>
                 <w:webHidden/>
               </w:rPr>
-              <w:instrText xml:space="preserve"> PAGEREF _Toc325401959 \h </w:instrText>
+              <w:instrText xml:space="preserve"> PAGEREF _Toc327559035 \h </w:instrText>
             </w:r>
             <w:r>
               <w:rPr>
@@ -212,7 +215,7 @@
                 <w:noProof/>
                 <w:webHidden/>
               </w:rPr>
-              <w:t>2</w:t>
+              <w:t>4</w:t>
             </w:r>
             <w:r>
               <w:rPr>
@@ -230,10 +233,12 @@
               <w:tab w:val="right" w:leader="dot" w:pos="9062"/>
             </w:tabs>
             <w:rPr>
+              <w:rFonts w:eastAsiaTheme="minorEastAsia"/>
               <w:noProof/>
+              <w:lang w:eastAsia="de-CH"/>
             </w:rPr>
           </w:pPr>
-          <w:hyperlink w:anchor="_Toc325401960" w:history="1">
+          <w:hyperlink w:anchor="_Toc327559036" w:history="1">
             <w:r>
               <w:rPr>
                 <w:rStyle w:val="Hyperlink"/>
@@ -260,7 +265,7 @@
                 <w:noProof/>
                 <w:webHidden/>
               </w:rPr>
-              <w:instrText xml:space="preserve"> PAGEREF _Toc325401960 \h </w:instrText>
+              <w:instrText xml:space="preserve"> PAGEREF _Toc327559036 \h </w:instrText>
             </w:r>
             <w:r>
               <w:rPr>
@@ -280,7 +285,7 @@
                 <w:noProof/>
                 <w:webHidden/>
               </w:rPr>
-              <w:t>2</w:t>
+              <w:t>4</w:t>
             </w:r>
             <w:r>
               <w:rPr>
@@ -298,10 +303,12 @@
               <w:tab w:val="right" w:leader="dot" w:pos="9062"/>
             </w:tabs>
             <w:rPr>
+              <w:rFonts w:eastAsiaTheme="minorEastAsia"/>
               <w:noProof/>
+              <w:lang w:eastAsia="de-CH"/>
             </w:rPr>
           </w:pPr>
-          <w:hyperlink w:anchor="_Toc325401961" w:history="1">
+          <w:hyperlink w:anchor="_Toc327559037" w:history="1">
             <w:r>
               <w:rPr>
                 <w:rStyle w:val="Hyperlink"/>
@@ -328,7 +335,7 @@
                 <w:noProof/>
                 <w:webHidden/>
               </w:rPr>
-              <w:instrText xml:space="preserve"> PAGEREF _Toc325401961 \h </w:instrText>
+              <w:instrText xml:space="preserve"> PAGEREF _Toc327559037 \h </w:instrText>
             </w:r>
             <w:r>
               <w:rPr>
@@ -348,7 +355,77 @@
                 <w:noProof/>
                 <w:webHidden/>
               </w:rPr>
-              <w:t>2</w:t>
+              <w:t>4</w:t>
+            </w:r>
+            <w:r>
+              <w:rPr>
+                <w:noProof/>
+                <w:webHidden/>
+              </w:rPr>
+              <w:fldChar w:fldCharType="end"/>
+            </w:r>
+          </w:hyperlink>
+        </w:p>
+        <w:p>
+          <w:pPr>
+            <w:pStyle w:val="Verzeichnis1"/>
+            <w:tabs>
+              <w:tab w:val="right" w:leader="dot" w:pos="9062"/>
+            </w:tabs>
+            <w:rPr>
+              <w:rFonts w:eastAsiaTheme="minorEastAsia"/>
+              <w:noProof/>
+              <w:lang w:eastAsia="de-CH"/>
+            </w:rPr>
+          </w:pPr>
+          <w:hyperlink w:anchor="_Toc327559038" w:history="1">
+            <w:r>
+              <w:rPr>
+                <w:rStyle w:val="Hyperlink"/>
+                <w:noProof/>
+              </w:rPr>
+              <w:t>Projektmanagement</w:t>
+            </w:r>
+            <w:r>
+              <w:rPr>
+                <w:noProof/>
+                <w:webHidden/>
+              </w:rPr>
+              <w:tab/>
+            </w:r>
+            <w:r>
+              <w:rPr>
+                <w:noProof/>
+                <w:webHidden/>
+              </w:rPr>
+              <w:fldChar w:fldCharType="begin"/>
+            </w:r>
+            <w:r>
+              <w:rPr>
+                <w:noProof/>
+                <w:webHidden/>
+              </w:rPr>
+              <w:instrText xml:space="preserve"> PAGEREF _Toc327559038 \h </w:instrText>
+            </w:r>
+            <w:r>
+              <w:rPr>
+                <w:noProof/>
+                <w:webHidden/>
+              </w:rPr>
+            </w:r>
+            <w:r>
+              <w:rPr>
+                <w:noProof/>
+                <w:webHidden/>
+              </w:rPr>
+              <w:fldChar w:fldCharType="separate"/>
+            </w:r>
+            <w:r>
+              <w:rPr>
+                <w:noProof/>
+                <w:webHidden/>
+              </w:rPr>
+              <w:t>5</w:t>
             </w:r>
             <w:r>
               <w:rPr>
@@ -366,16 +443,86 @@
               <w:tab w:val="right" w:leader="dot" w:pos="9062"/>
             </w:tabs>
             <w:rPr>
+              <w:rFonts w:eastAsiaTheme="minorEastAsia"/>
+              <w:noProof/>
+              <w:lang w:eastAsia="de-CH"/>
+            </w:rPr>
+          </w:pPr>
+          <w:hyperlink w:anchor="_Toc327559039" w:history="1">
+            <w:r>
+              <w:rPr>
+                <w:rStyle w:val="Hyperlink"/>
+                <w:noProof/>
+              </w:rPr>
+              <w:t>Organisation</w:t>
+            </w:r>
+            <w:r>
+              <w:rPr>
+                <w:noProof/>
+                <w:webHidden/>
+              </w:rPr>
+              <w:tab/>
+            </w:r>
+            <w:r>
+              <w:rPr>
+                <w:noProof/>
+                <w:webHidden/>
+              </w:rPr>
+              <w:fldChar w:fldCharType="begin"/>
+            </w:r>
+            <w:r>
+              <w:rPr>
+                <w:noProof/>
+                <w:webHidden/>
+              </w:rPr>
+              <w:instrText xml:space="preserve"> PAGEREF _Toc327559039 \h </w:instrText>
+            </w:r>
+            <w:r>
+              <w:rPr>
+                <w:noProof/>
+                <w:webHidden/>
+              </w:rPr>
+            </w:r>
+            <w:r>
+              <w:rPr>
+                <w:noProof/>
+                <w:webHidden/>
+              </w:rPr>
+              <w:fldChar w:fldCharType="separate"/>
+            </w:r>
+            <w:r>
+              <w:rPr>
+                <w:noProof/>
+                <w:webHidden/>
+              </w:rPr>
+              <w:t>5</w:t>
+            </w:r>
+            <w:r>
+              <w:rPr>
+                <w:noProof/>
+                <w:webHidden/>
+              </w:rPr>
+              <w:fldChar w:fldCharType="end"/>
+            </w:r>
+          </w:hyperlink>
+        </w:p>
+        <w:p>
+          <w:pPr>
+            <w:pStyle w:val="Verzeichnis3"/>
+            <w:tabs>
+              <w:tab w:val="right" w:leader="dot" w:pos="9062"/>
+            </w:tabs>
+            <w:rPr>
               <w:noProof/>
             </w:rPr>
           </w:pPr>
-          <w:hyperlink w:anchor="_Toc325401962" w:history="1">
+          <w:hyperlink w:anchor="_Toc327559040" w:history="1">
             <w:r>
               <w:rPr>
                 <w:rStyle w:val="Hyperlink"/>
                 <w:noProof/>
               </w:rPr>
-              <w:t>Organisation</w:t>
+              <w:t>Scrum Master</w:t>
             </w:r>
             <w:r>
               <w:rPr>
@@ -396,7 +543,7 @@
                 <w:noProof/>
                 <w:webHidden/>
               </w:rPr>
-              <w:instrText xml:space="preserve"> PAGEREF _Toc325401962 \h </w:instrText>
+              <w:instrText xml:space="preserve"> PAGEREF _Toc327559040 \h </w:instrText>
             </w:r>
             <w:r>
               <w:rPr>
@@ -416,7 +563,541 @@
                 <w:noProof/>
                 <w:webHidden/>
               </w:rPr>
-              <w:t>2</w:t>
+              <w:t>5</w:t>
+            </w:r>
+            <w:r>
+              <w:rPr>
+                <w:noProof/>
+                <w:webHidden/>
+              </w:rPr>
+              <w:fldChar w:fldCharType="end"/>
+            </w:r>
+          </w:hyperlink>
+        </w:p>
+        <w:p>
+          <w:pPr>
+            <w:pStyle w:val="Verzeichnis3"/>
+            <w:tabs>
+              <w:tab w:val="right" w:leader="dot" w:pos="9062"/>
+            </w:tabs>
+            <w:rPr>
+              <w:noProof/>
+            </w:rPr>
+          </w:pPr>
+          <w:hyperlink w:anchor="_Toc327559041" w:history="1">
+            <w:r>
+              <w:rPr>
+                <w:rStyle w:val="Hyperlink"/>
+                <w:noProof/>
+              </w:rPr>
+              <w:t>Kunde</w:t>
+            </w:r>
+            <w:r>
+              <w:rPr>
+                <w:noProof/>
+                <w:webHidden/>
+              </w:rPr>
+              <w:tab/>
+            </w:r>
+            <w:r>
+              <w:rPr>
+                <w:noProof/>
+                <w:webHidden/>
+              </w:rPr>
+              <w:fldChar w:fldCharType="begin"/>
+            </w:r>
+            <w:r>
+              <w:rPr>
+                <w:noProof/>
+                <w:webHidden/>
+              </w:rPr>
+              <w:instrText xml:space="preserve"> PAGEREF _Toc327559041 \h </w:instrText>
+            </w:r>
+            <w:r>
+              <w:rPr>
+                <w:noProof/>
+                <w:webHidden/>
+              </w:rPr>
+            </w:r>
+            <w:r>
+              <w:rPr>
+                <w:noProof/>
+                <w:webHidden/>
+              </w:rPr>
+              <w:fldChar w:fldCharType="separate"/>
+            </w:r>
+            <w:r>
+              <w:rPr>
+                <w:noProof/>
+                <w:webHidden/>
+              </w:rPr>
+              <w:t>5</w:t>
+            </w:r>
+            <w:r>
+              <w:rPr>
+                <w:noProof/>
+                <w:webHidden/>
+              </w:rPr>
+              <w:fldChar w:fldCharType="end"/>
+            </w:r>
+          </w:hyperlink>
+        </w:p>
+        <w:p>
+          <w:pPr>
+            <w:pStyle w:val="Verzeichnis3"/>
+            <w:tabs>
+              <w:tab w:val="right" w:leader="dot" w:pos="9062"/>
+            </w:tabs>
+            <w:rPr>
+              <w:noProof/>
+            </w:rPr>
+          </w:pPr>
+          <w:hyperlink w:anchor="_Toc327559042" w:history="1">
+            <w:r>
+              <w:rPr>
+                <w:rStyle w:val="Hyperlink"/>
+                <w:noProof/>
+              </w:rPr>
+              <w:t>Projektmitglieder</w:t>
+            </w:r>
+            <w:r>
+              <w:rPr>
+                <w:noProof/>
+                <w:webHidden/>
+              </w:rPr>
+              <w:tab/>
+            </w:r>
+            <w:r>
+              <w:rPr>
+                <w:noProof/>
+                <w:webHidden/>
+              </w:rPr>
+              <w:fldChar w:fldCharType="begin"/>
+            </w:r>
+            <w:r>
+              <w:rPr>
+                <w:noProof/>
+                <w:webHidden/>
+              </w:rPr>
+              <w:instrText xml:space="preserve"> PAGEREF _Toc327559042 \h </w:instrText>
+            </w:r>
+            <w:r>
+              <w:rPr>
+                <w:noProof/>
+                <w:webHidden/>
+              </w:rPr>
+            </w:r>
+            <w:r>
+              <w:rPr>
+                <w:noProof/>
+                <w:webHidden/>
+              </w:rPr>
+              <w:fldChar w:fldCharType="separate"/>
+            </w:r>
+            <w:r>
+              <w:rPr>
+                <w:noProof/>
+                <w:webHidden/>
+              </w:rPr>
+              <w:t>5</w:t>
+            </w:r>
+            <w:r>
+              <w:rPr>
+                <w:noProof/>
+                <w:webHidden/>
+              </w:rPr>
+              <w:fldChar w:fldCharType="end"/>
+            </w:r>
+          </w:hyperlink>
+        </w:p>
+        <w:p>
+          <w:pPr>
+            <w:pStyle w:val="Verzeichnis2"/>
+            <w:tabs>
+              <w:tab w:val="right" w:leader="dot" w:pos="9062"/>
+            </w:tabs>
+            <w:rPr>
+              <w:rFonts w:eastAsiaTheme="minorEastAsia"/>
+              <w:noProof/>
+              <w:lang w:eastAsia="de-CH"/>
+            </w:rPr>
+          </w:pPr>
+          <w:hyperlink w:anchor="_Toc327559043" w:history="1">
+            <w:r>
+              <w:rPr>
+                <w:rStyle w:val="Hyperlink"/>
+                <w:noProof/>
+              </w:rPr>
+              <w:t>Iterationsplan</w:t>
+            </w:r>
+            <w:r>
+              <w:rPr>
+                <w:noProof/>
+                <w:webHidden/>
+              </w:rPr>
+              <w:tab/>
+            </w:r>
+            <w:r>
+              <w:rPr>
+                <w:noProof/>
+                <w:webHidden/>
+              </w:rPr>
+              <w:fldChar w:fldCharType="begin"/>
+            </w:r>
+            <w:r>
+              <w:rPr>
+                <w:noProof/>
+                <w:webHidden/>
+              </w:rPr>
+              <w:instrText xml:space="preserve"> PAGEREF _Toc327559043 \h </w:instrText>
+            </w:r>
+            <w:r>
+              <w:rPr>
+                <w:noProof/>
+                <w:webHidden/>
+              </w:rPr>
+            </w:r>
+            <w:r>
+              <w:rPr>
+                <w:noProof/>
+                <w:webHidden/>
+              </w:rPr>
+              <w:fldChar w:fldCharType="separate"/>
+            </w:r>
+            <w:r>
+              <w:rPr>
+                <w:noProof/>
+                <w:webHidden/>
+              </w:rPr>
+              <w:t>5</w:t>
+            </w:r>
+            <w:r>
+              <w:rPr>
+                <w:noProof/>
+                <w:webHidden/>
+              </w:rPr>
+              <w:fldChar w:fldCharType="end"/>
+            </w:r>
+          </w:hyperlink>
+        </w:p>
+        <w:p>
+          <w:pPr>
+            <w:pStyle w:val="Verzeichnis3"/>
+            <w:tabs>
+              <w:tab w:val="left" w:pos="880"/>
+              <w:tab w:val="right" w:leader="dot" w:pos="9062"/>
+            </w:tabs>
+            <w:rPr>
+              <w:noProof/>
+            </w:rPr>
+          </w:pPr>
+          <w:hyperlink w:anchor="_Toc327559044" w:history="1">
+            <w:r>
+              <w:rPr>
+                <w:rStyle w:val="Hyperlink"/>
+                <w:noProof/>
+              </w:rPr>
+              <w:t>1.</w:t>
+            </w:r>
+            <w:r>
+              <w:rPr>
+                <w:noProof/>
+              </w:rPr>
+              <w:tab/>
+            </w:r>
+            <w:r>
+              <w:rPr>
+                <w:rStyle w:val="Hyperlink"/>
+                <w:noProof/>
+              </w:rPr>
+              <w:t>Iteration</w:t>
+            </w:r>
+            <w:r>
+              <w:rPr>
+                <w:noProof/>
+                <w:webHidden/>
+              </w:rPr>
+              <w:tab/>
+            </w:r>
+            <w:r>
+              <w:rPr>
+                <w:noProof/>
+                <w:webHidden/>
+              </w:rPr>
+              <w:fldChar w:fldCharType="begin"/>
+            </w:r>
+            <w:r>
+              <w:rPr>
+                <w:noProof/>
+                <w:webHidden/>
+              </w:rPr>
+              <w:instrText xml:space="preserve"> PAGEREF _Toc327559044 \h </w:instrText>
+            </w:r>
+            <w:r>
+              <w:rPr>
+                <w:noProof/>
+                <w:webHidden/>
+              </w:rPr>
+            </w:r>
+            <w:r>
+              <w:rPr>
+                <w:noProof/>
+                <w:webHidden/>
+              </w:rPr>
+              <w:fldChar w:fldCharType="separate"/>
+            </w:r>
+            <w:r>
+              <w:rPr>
+                <w:noProof/>
+                <w:webHidden/>
+              </w:rPr>
+              <w:t>5</w:t>
+            </w:r>
+            <w:r>
+              <w:rPr>
+                <w:noProof/>
+                <w:webHidden/>
+              </w:rPr>
+              <w:fldChar w:fldCharType="end"/>
+            </w:r>
+          </w:hyperlink>
+        </w:p>
+        <w:p>
+          <w:pPr>
+            <w:pStyle w:val="Verzeichnis3"/>
+            <w:tabs>
+              <w:tab w:val="left" w:pos="880"/>
+              <w:tab w:val="right" w:leader="dot" w:pos="9062"/>
+            </w:tabs>
+            <w:rPr>
+              <w:noProof/>
+            </w:rPr>
+          </w:pPr>
+          <w:hyperlink w:anchor="_Toc327559045" w:history="1">
+            <w:r>
+              <w:rPr>
+                <w:rStyle w:val="Hyperlink"/>
+                <w:noProof/>
+              </w:rPr>
+              <w:t>2.</w:t>
+            </w:r>
+            <w:r>
+              <w:rPr>
+                <w:noProof/>
+              </w:rPr>
+              <w:tab/>
+            </w:r>
+            <w:r>
+              <w:rPr>
+                <w:rStyle w:val="Hyperlink"/>
+                <w:noProof/>
+              </w:rPr>
+              <w:t>Iteration</w:t>
+            </w:r>
+            <w:r>
+              <w:rPr>
+                <w:noProof/>
+                <w:webHidden/>
+              </w:rPr>
+              <w:tab/>
+            </w:r>
+            <w:r>
+              <w:rPr>
+                <w:noProof/>
+                <w:webHidden/>
+              </w:rPr>
+              <w:fldChar w:fldCharType="begin"/>
+            </w:r>
+            <w:r>
+              <w:rPr>
+                <w:noProof/>
+                <w:webHidden/>
+              </w:rPr>
+              <w:instrText xml:space="preserve"> PAGEREF _Toc327559045 \h </w:instrText>
+            </w:r>
+            <w:r>
+              <w:rPr>
+                <w:noProof/>
+                <w:webHidden/>
+              </w:rPr>
+            </w:r>
+            <w:r>
+              <w:rPr>
+                <w:noProof/>
+                <w:webHidden/>
+              </w:rPr>
+              <w:fldChar w:fldCharType="separate"/>
+            </w:r>
+            <w:r>
+              <w:rPr>
+                <w:noProof/>
+                <w:webHidden/>
+              </w:rPr>
+              <w:t>5</w:t>
+            </w:r>
+            <w:r>
+              <w:rPr>
+                <w:noProof/>
+                <w:webHidden/>
+              </w:rPr>
+              <w:fldChar w:fldCharType="end"/>
+            </w:r>
+          </w:hyperlink>
+        </w:p>
+        <w:p>
+          <w:pPr>
+            <w:pStyle w:val="Verzeichnis3"/>
+            <w:tabs>
+              <w:tab w:val="left" w:pos="880"/>
+              <w:tab w:val="right" w:leader="dot" w:pos="9062"/>
+            </w:tabs>
+            <w:rPr>
+              <w:noProof/>
+            </w:rPr>
+          </w:pPr>
+          <w:hyperlink w:anchor="_Toc327559046" w:history="1">
+            <w:r>
+              <w:rPr>
+                <w:rStyle w:val="Hyperlink"/>
+                <w:noProof/>
+              </w:rPr>
+              <w:t>3.</w:t>
+            </w:r>
+            <w:r>
+              <w:rPr>
+                <w:noProof/>
+              </w:rPr>
+              <w:tab/>
+            </w:r>
+            <w:r>
+              <w:rPr>
+                <w:rStyle w:val="Hyperlink"/>
+                <w:noProof/>
+              </w:rPr>
+              <w:t>Iteration</w:t>
+            </w:r>
+            <w:r>
+              <w:rPr>
+                <w:noProof/>
+                <w:webHidden/>
+              </w:rPr>
+              <w:tab/>
+            </w:r>
+            <w:r>
+              <w:rPr>
+                <w:noProof/>
+                <w:webHidden/>
+              </w:rPr>
+              <w:fldChar w:fldCharType="begin"/>
+            </w:r>
+            <w:r>
+              <w:rPr>
+                <w:noProof/>
+                <w:webHidden/>
+              </w:rPr>
+              <w:instrText xml:space="preserve"> PAGEREF _Toc327559046 \h </w:instrText>
+            </w:r>
+            <w:r>
+              <w:rPr>
+                <w:noProof/>
+                <w:webHidden/>
+              </w:rPr>
+            </w:r>
+            <w:r>
+              <w:rPr>
+                <w:noProof/>
+                <w:webHidden/>
+              </w:rPr>
+              <w:fldChar w:fldCharType="separate"/>
+            </w:r>
+            <w:r>
+              <w:rPr>
+                <w:noProof/>
+                <w:webHidden/>
+              </w:rPr>
+              <w:t>6</w:t>
+            </w:r>
+            <w:r>
+              <w:rPr>
+                <w:noProof/>
+                <w:webHidden/>
+              </w:rPr>
+              <w:fldChar w:fldCharType="end"/>
+            </w:r>
+          </w:hyperlink>
+        </w:p>
+        <w:p>
+          <w:pPr>
+            <w:pStyle w:val="Verzeichnis3"/>
+            <w:tabs>
+              <w:tab w:val="left" w:pos="880"/>
+              <w:tab w:val="right" w:leader="dot" w:pos="9062"/>
+            </w:tabs>
+            <w:rPr>
+              <w:noProof/>
+            </w:rPr>
+          </w:pPr>
+          <w:hyperlink w:anchor="_Toc327559047" w:history="1">
+            <w:r>
+              <w:rPr>
+                <w:rStyle w:val="Hyperlink"/>
+                <w:noProof/>
+              </w:rPr>
+              <w:t>4.</w:t>
+            </w:r>
+            <w:r>
+              <w:rPr>
+                <w:noProof/>
+              </w:rPr>
+              <w:tab/>
+            </w:r>
+            <w:r>
+              <w:rPr>
+                <w:rStyle w:val="Hyperlink"/>
+                <w:noProof/>
+              </w:rPr>
+              <w:t>Iteration</w:t>
+            </w:r>
+            <w:r>
+              <w:rPr>
+                <w:noProof/>
+                <w:webHidden/>
+              </w:rPr>
+              <w:tab/>
+            </w:r>
+            <w:r>
+              <w:rPr>
+                <w:noProof/>
+                <w:webHidden/>
+              </w:rPr>
+              <w:fldChar w:fldCharType="begin"/>
+            </w:r>
+            <w:r>
+              <w:rPr>
+                <w:noProof/>
+                <w:webHidden/>
+              </w:rPr>
+              <w:instrText xml:space="preserve"> PAGEREF _Toc327559047 \h </w:instrText>
+            </w:r>
+            <w:r>
+              <w:rPr>
+                <w:noProof/>
+                <w:webHidden/>
+              </w:rPr>
+            </w:r>
+            <w:r>
+              <w:rPr>
+                <w:noProof/>
+                <w:webHidden/>
+              </w:rPr>
+              <w:fldChar w:fldCharType="separate"/>
+            </w:r>
+            <w:r>
+              <w:rPr>
+                <w:noProof/>
+                <w:webHidden/>
+              </w:rPr>
+              <w:t>6</w:t>
             </w:r>
             <w:r>
               <w:rPr>
@@ -434,16 +1115,18 @@
               <w:tab w:val="right" w:leader="dot" w:pos="9062"/>
             </w:tabs>
             <w:rPr>
+              <w:rFonts w:eastAsiaTheme="minorEastAsia"/>
               <w:noProof/>
+              <w:lang w:eastAsia="de-CH"/>
             </w:rPr>
           </w:pPr>
-          <w:hyperlink w:anchor="_Toc325401963" w:history="1">
+          <w:hyperlink w:anchor="_Toc327559048" w:history="1">
             <w:r>
               <w:rPr>
                 <w:rStyle w:val="Hyperlink"/>
                 <w:noProof/>
               </w:rPr>
-              <w:t>Theoretische Ausgangslage</w:t>
+              <w:t>Theoretische Grundlagen</w:t>
             </w:r>
             <w:r>
               <w:rPr>
@@ -464,7 +1147,7 @@
                 <w:noProof/>
                 <w:webHidden/>
               </w:rPr>
-              <w:instrText xml:space="preserve"> PAGEREF _Toc325401963 \h </w:instrText>
+              <w:instrText xml:space="preserve"> PAGEREF _Toc327559048 \h </w:instrText>
             </w:r>
             <w:r>
               <w:rPr>
@@ -484,7 +1167,7 @@
                 <w:noProof/>
                 <w:webHidden/>
               </w:rPr>
-              <w:t>2</w:t>
+              <w:t>7</w:t>
             </w:r>
             <w:r>
               <w:rPr>
@@ -502,16 +1185,18 @@
               <w:tab w:val="right" w:leader="dot" w:pos="9062"/>
             </w:tabs>
             <w:rPr>
+              <w:rFonts w:eastAsiaTheme="minorEastAsia"/>
               <w:noProof/>
+              <w:lang w:eastAsia="de-CH"/>
             </w:rPr>
           </w:pPr>
-          <w:hyperlink w:anchor="_Toc325401964" w:history="1">
+          <w:hyperlink w:anchor="_Toc327559049" w:history="1">
             <w:r>
               <w:rPr>
                 <w:rStyle w:val="Hyperlink"/>
                 <w:noProof/>
               </w:rPr>
-              <w:t>Einleitung</w:t>
+              <w:t>Sicherheit</w:t>
             </w:r>
             <w:r>
               <w:rPr>
@@ -532,7 +1217,7 @@
                 <w:noProof/>
                 <w:webHidden/>
               </w:rPr>
-              <w:instrText xml:space="preserve"> PAGEREF _Toc325401964 \h </w:instrText>
+              <w:instrText xml:space="preserve"> PAGEREF _Toc327559049 \h </w:instrText>
             </w:r>
             <w:r>
               <w:rPr>
@@ -552,7 +1237,7 @@
                 <w:noProof/>
                 <w:webHidden/>
               </w:rPr>
-              <w:t>2</w:t>
+              <w:t>7</w:t>
             </w:r>
             <w:r>
               <w:rPr>
@@ -570,16 +1255,18 @@
               <w:tab w:val="right" w:leader="dot" w:pos="9062"/>
             </w:tabs>
             <w:rPr>
+              <w:rFonts w:eastAsiaTheme="minorEastAsia"/>
               <w:noProof/>
+              <w:lang w:eastAsia="de-CH"/>
             </w:rPr>
           </w:pPr>
-          <w:hyperlink w:anchor="_Toc325401965" w:history="1">
+          <w:hyperlink w:anchor="_Toc327559050" w:history="1">
             <w:r>
               <w:rPr>
                 <w:rStyle w:val="Hyperlink"/>
                 <w:noProof/>
               </w:rPr>
-              <w:t>Sicherheit</w:t>
+              <w:t>Technische Steganographie</w:t>
             </w:r>
             <w:r>
               <w:rPr>
@@ -600,7 +1287,7 @@
                 <w:noProof/>
                 <w:webHidden/>
               </w:rPr>
-              <w:instrText xml:space="preserve"> PAGEREF _Toc325401965 \h </w:instrText>
+              <w:instrText xml:space="preserve"> PAGEREF _Toc327559050 \h </w:instrText>
             </w:r>
             <w:r>
               <w:rPr>
@@ -620,7 +1307,77 @@
                 <w:noProof/>
                 <w:webHidden/>
               </w:rPr>
-              <w:t>2</w:t>
+              <w:t>7</w:t>
+            </w:r>
+            <w:r>
+              <w:rPr>
+                <w:noProof/>
+                <w:webHidden/>
+              </w:rPr>
+              <w:fldChar w:fldCharType="end"/>
+            </w:r>
+          </w:hyperlink>
+        </w:p>
+        <w:p>
+          <w:pPr>
+            <w:pStyle w:val="Verzeichnis1"/>
+            <w:tabs>
+              <w:tab w:val="right" w:leader="dot" w:pos="9062"/>
+            </w:tabs>
+            <w:rPr>
+              <w:rFonts w:eastAsiaTheme="minorEastAsia"/>
+              <w:noProof/>
+              <w:lang w:eastAsia="de-CH"/>
+            </w:rPr>
+          </w:pPr>
+          <w:hyperlink w:anchor="_Toc327559051" w:history="1">
+            <w:r>
+              <w:rPr>
+                <w:rStyle w:val="Hyperlink"/>
+                <w:noProof/>
+              </w:rPr>
+              <w:t>Praktische Umsetzung</w:t>
+            </w:r>
+            <w:r>
+              <w:rPr>
+                <w:noProof/>
+                <w:webHidden/>
+              </w:rPr>
+              <w:tab/>
+            </w:r>
+            <w:r>
+              <w:rPr>
+                <w:noProof/>
+                <w:webHidden/>
+              </w:rPr>
+              <w:fldChar w:fldCharType="begin"/>
+            </w:r>
+            <w:r>
+              <w:rPr>
+                <w:noProof/>
+                <w:webHidden/>
+              </w:rPr>
+              <w:instrText xml:space="preserve"> PAGEREF _Toc327559051 \h </w:instrText>
+            </w:r>
+            <w:r>
+              <w:rPr>
+                <w:noProof/>
+                <w:webHidden/>
+              </w:rPr>
+            </w:r>
+            <w:r>
+              <w:rPr>
+                <w:noProof/>
+                <w:webHidden/>
+              </w:rPr>
+              <w:fldChar w:fldCharType="separate"/>
+            </w:r>
+            <w:r>
+              <w:rPr>
+                <w:noProof/>
+                <w:webHidden/>
+              </w:rPr>
+              <w:t>8</w:t>
             </w:r>
             <w:r>
               <w:rPr>
@@ -638,16 +1395,227 @@
               <w:tab w:val="right" w:leader="dot" w:pos="9062"/>
             </w:tabs>
             <w:rPr>
+              <w:rFonts w:eastAsiaTheme="minorEastAsia"/>
+              <w:noProof/>
+              <w:lang w:eastAsia="de-CH"/>
+            </w:rPr>
+          </w:pPr>
+          <w:hyperlink w:anchor="_Toc327559052" w:history="1">
+            <w:r>
+              <w:rPr>
+                <w:rStyle w:val="Hyperlink"/>
+                <w:noProof/>
+              </w:rPr>
+              <w:t>Grundlage</w:t>
+            </w:r>
+            <w:r>
+              <w:rPr>
+                <w:noProof/>
+                <w:webHidden/>
+              </w:rPr>
+              <w:tab/>
+            </w:r>
+            <w:r>
+              <w:rPr>
+                <w:noProof/>
+                <w:webHidden/>
+              </w:rPr>
+              <w:fldChar w:fldCharType="begin"/>
+            </w:r>
+            <w:r>
+              <w:rPr>
+                <w:noProof/>
+                <w:webHidden/>
+              </w:rPr>
+              <w:instrText xml:space="preserve"> PAGEREF _Toc327559052 \h </w:instrText>
+            </w:r>
+            <w:r>
+              <w:rPr>
+                <w:noProof/>
+                <w:webHidden/>
+              </w:rPr>
+            </w:r>
+            <w:r>
+              <w:rPr>
+                <w:noProof/>
+                <w:webHidden/>
+              </w:rPr>
+              <w:fldChar w:fldCharType="separate"/>
+            </w:r>
+            <w:r>
+              <w:rPr>
+                <w:noProof/>
+                <w:webHidden/>
+              </w:rPr>
+              <w:t>8</w:t>
+            </w:r>
+            <w:r>
+              <w:rPr>
+                <w:noProof/>
+                <w:webHidden/>
+              </w:rPr>
+              <w:fldChar w:fldCharType="end"/>
+            </w:r>
+          </w:hyperlink>
+        </w:p>
+        <w:p>
+          <w:pPr>
+            <w:pStyle w:val="Verzeichnis2"/>
+            <w:tabs>
+              <w:tab w:val="right" w:leader="dot" w:pos="9062"/>
+            </w:tabs>
+            <w:rPr>
+              <w:rFonts w:eastAsiaTheme="minorEastAsia"/>
+              <w:noProof/>
+              <w:lang w:eastAsia="de-CH"/>
+            </w:rPr>
+          </w:pPr>
+          <w:hyperlink w:anchor="_Toc327559053" w:history="1">
+            <w:r>
+              <w:rPr>
+                <w:rStyle w:val="Hyperlink"/>
+                <w:noProof/>
+              </w:rPr>
+              <w:t>Header – Aufbau der versteckten Daten in der Trägerdatei</w:t>
+            </w:r>
+            <w:r>
+              <w:rPr>
+                <w:noProof/>
+                <w:webHidden/>
+              </w:rPr>
+              <w:tab/>
+            </w:r>
+            <w:r>
+              <w:rPr>
+                <w:noProof/>
+                <w:webHidden/>
+              </w:rPr>
+              <w:fldChar w:fldCharType="begin"/>
+            </w:r>
+            <w:r>
+              <w:rPr>
+                <w:noProof/>
+                <w:webHidden/>
+              </w:rPr>
+              <w:instrText xml:space="preserve"> PAGEREF _Toc327559053 \h </w:instrText>
+            </w:r>
+            <w:r>
+              <w:rPr>
+                <w:noProof/>
+                <w:webHidden/>
+              </w:rPr>
+            </w:r>
+            <w:r>
+              <w:rPr>
+                <w:noProof/>
+                <w:webHidden/>
+              </w:rPr>
+              <w:fldChar w:fldCharType="separate"/>
+            </w:r>
+            <w:r>
+              <w:rPr>
+                <w:noProof/>
+                <w:webHidden/>
+              </w:rPr>
+              <w:t>8</w:t>
+            </w:r>
+            <w:r>
+              <w:rPr>
+                <w:noProof/>
+                <w:webHidden/>
+              </w:rPr>
+              <w:fldChar w:fldCharType="end"/>
+            </w:r>
+          </w:hyperlink>
+        </w:p>
+        <w:p>
+          <w:pPr>
+            <w:pStyle w:val="Verzeichnis2"/>
+            <w:tabs>
+              <w:tab w:val="right" w:leader="dot" w:pos="9062"/>
+            </w:tabs>
+            <w:rPr>
+              <w:rFonts w:eastAsiaTheme="minorEastAsia"/>
+              <w:noProof/>
+              <w:lang w:eastAsia="de-CH"/>
+            </w:rPr>
+          </w:pPr>
+          <w:hyperlink w:anchor="_Toc327559054" w:history="1">
+            <w:r>
+              <w:rPr>
+                <w:rStyle w:val="Hyperlink"/>
+                <w:noProof/>
+              </w:rPr>
+              <w:t>Angewandte Software Pattern</w:t>
+            </w:r>
+            <w:r>
+              <w:rPr>
+                <w:noProof/>
+                <w:webHidden/>
+              </w:rPr>
+              <w:tab/>
+            </w:r>
+            <w:r>
+              <w:rPr>
+                <w:noProof/>
+                <w:webHidden/>
+              </w:rPr>
+              <w:fldChar w:fldCharType="begin"/>
+            </w:r>
+            <w:r>
+              <w:rPr>
+                <w:noProof/>
+                <w:webHidden/>
+              </w:rPr>
+              <w:instrText xml:space="preserve"> PAGEREF _Toc327559054 \h </w:instrText>
+            </w:r>
+            <w:r>
+              <w:rPr>
+                <w:noProof/>
+                <w:webHidden/>
+              </w:rPr>
+            </w:r>
+            <w:r>
+              <w:rPr>
+                <w:noProof/>
+                <w:webHidden/>
+              </w:rPr>
+              <w:fldChar w:fldCharType="separate"/>
+            </w:r>
+            <w:r>
+              <w:rPr>
+                <w:noProof/>
+                <w:webHidden/>
+              </w:rPr>
+              <w:t>9</w:t>
+            </w:r>
+            <w:r>
+              <w:rPr>
+                <w:noProof/>
+                <w:webHidden/>
+              </w:rPr>
+              <w:fldChar w:fldCharType="end"/>
+            </w:r>
+          </w:hyperlink>
+        </w:p>
+        <w:p>
+          <w:pPr>
+            <w:pStyle w:val="Verzeichnis3"/>
+            <w:tabs>
+              <w:tab w:val="right" w:leader="dot" w:pos="9062"/>
+            </w:tabs>
+            <w:rPr>
               <w:noProof/>
             </w:rPr>
           </w:pPr>
-          <w:hyperlink w:anchor="_Toc325401966" w:history="1">
+          <w:hyperlink w:anchor="_Toc327559055" w:history="1">
             <w:r>
               <w:rPr>
                 <w:rStyle w:val="Hyperlink"/>
                 <w:noProof/>
-              </w:rPr>
-              <w:t>Technische Steganographie</w:t>
+                <w:lang w:val="en-GB"/>
+              </w:rPr>
+              <w:t>Model-View-Controller Pattern (MVC)</w:t>
             </w:r>
             <w:r>
               <w:rPr>
@@ -668,7 +1636,7 @@
                 <w:noProof/>
                 <w:webHidden/>
               </w:rPr>
-              <w:instrText xml:space="preserve"> PAGEREF _Toc325401966 \h </w:instrText>
+              <w:instrText xml:space="preserve"> PAGEREF _Toc327559055 \h </w:instrText>
             </w:r>
             <w:r>
               <w:rPr>
@@ -688,7 +1656,491 @@
                 <w:noProof/>
                 <w:webHidden/>
               </w:rPr>
-              <w:t>3</w:t>
+              <w:t>9</w:t>
+            </w:r>
+            <w:r>
+              <w:rPr>
+                <w:noProof/>
+                <w:webHidden/>
+              </w:rPr>
+              <w:fldChar w:fldCharType="end"/>
+            </w:r>
+          </w:hyperlink>
+        </w:p>
+        <w:p>
+          <w:pPr>
+            <w:pStyle w:val="Verzeichnis3"/>
+            <w:tabs>
+              <w:tab w:val="right" w:leader="dot" w:pos="9062"/>
+            </w:tabs>
+            <w:rPr>
+              <w:noProof/>
+            </w:rPr>
+          </w:pPr>
+          <w:hyperlink w:anchor="_Toc327559056" w:history="1">
+            <w:r>
+              <w:rPr>
+                <w:rStyle w:val="Hyperlink"/>
+                <w:noProof/>
+              </w:rPr>
+              <w:t>Strategy-Pattern</w:t>
+            </w:r>
+            <w:r>
+              <w:rPr>
+                <w:noProof/>
+                <w:webHidden/>
+              </w:rPr>
+              <w:tab/>
+            </w:r>
+            <w:r>
+              <w:rPr>
+                <w:noProof/>
+                <w:webHidden/>
+              </w:rPr>
+              <w:fldChar w:fldCharType="begin"/>
+            </w:r>
+            <w:r>
+              <w:rPr>
+                <w:noProof/>
+                <w:webHidden/>
+              </w:rPr>
+              <w:instrText xml:space="preserve"> PAGEREF _Toc327559056 \h </w:instrText>
+            </w:r>
+            <w:r>
+              <w:rPr>
+                <w:noProof/>
+                <w:webHidden/>
+              </w:rPr>
+            </w:r>
+            <w:r>
+              <w:rPr>
+                <w:noProof/>
+                <w:webHidden/>
+              </w:rPr>
+              <w:fldChar w:fldCharType="separate"/>
+            </w:r>
+            <w:r>
+              <w:rPr>
+                <w:noProof/>
+                <w:webHidden/>
+              </w:rPr>
+              <w:t>10</w:t>
+            </w:r>
+            <w:r>
+              <w:rPr>
+                <w:noProof/>
+                <w:webHidden/>
+              </w:rPr>
+              <w:fldChar w:fldCharType="end"/>
+            </w:r>
+          </w:hyperlink>
+        </w:p>
+        <w:p>
+          <w:pPr>
+            <w:pStyle w:val="Verzeichnis2"/>
+            <w:tabs>
+              <w:tab w:val="right" w:leader="dot" w:pos="9062"/>
+            </w:tabs>
+            <w:rPr>
+              <w:rFonts w:eastAsiaTheme="minorEastAsia"/>
+              <w:noProof/>
+              <w:lang w:eastAsia="de-CH"/>
+            </w:rPr>
+          </w:pPr>
+          <w:hyperlink w:anchor="_Toc327559057" w:history="1">
+            <w:r>
+              <w:rPr>
+                <w:rStyle w:val="Hyperlink"/>
+                <w:noProof/>
+              </w:rPr>
+              <w:t>Verwendete Algorithmen?!?</w:t>
+            </w:r>
+            <w:r>
+              <w:rPr>
+                <w:noProof/>
+                <w:webHidden/>
+              </w:rPr>
+              <w:tab/>
+            </w:r>
+            <w:r>
+              <w:rPr>
+                <w:noProof/>
+                <w:webHidden/>
+              </w:rPr>
+              <w:fldChar w:fldCharType="begin"/>
+            </w:r>
+            <w:r>
+              <w:rPr>
+                <w:noProof/>
+                <w:webHidden/>
+              </w:rPr>
+              <w:instrText xml:space="preserve"> PAGEREF _Toc327559057 \h </w:instrText>
+            </w:r>
+            <w:r>
+              <w:rPr>
+                <w:noProof/>
+                <w:webHidden/>
+              </w:rPr>
+            </w:r>
+            <w:r>
+              <w:rPr>
+                <w:noProof/>
+                <w:webHidden/>
+              </w:rPr>
+              <w:fldChar w:fldCharType="separate"/>
+            </w:r>
+            <w:r>
+              <w:rPr>
+                <w:noProof/>
+                <w:webHidden/>
+              </w:rPr>
+              <w:t>10</w:t>
+            </w:r>
+            <w:r>
+              <w:rPr>
+                <w:noProof/>
+                <w:webHidden/>
+              </w:rPr>
+              <w:fldChar w:fldCharType="end"/>
+            </w:r>
+          </w:hyperlink>
+        </w:p>
+        <w:p>
+          <w:pPr>
+            <w:pStyle w:val="Verzeichnis2"/>
+            <w:tabs>
+              <w:tab w:val="right" w:leader="dot" w:pos="9062"/>
+            </w:tabs>
+            <w:rPr>
+              <w:rFonts w:eastAsiaTheme="minorEastAsia"/>
+              <w:noProof/>
+              <w:lang w:eastAsia="de-CH"/>
+            </w:rPr>
+          </w:pPr>
+          <w:hyperlink w:anchor="_Toc327559058" w:history="1">
+            <w:r>
+              <w:rPr>
+                <w:rStyle w:val="Hyperlink"/>
+                <w:noProof/>
+              </w:rPr>
+              <w:t>Benutzeranleitung</w:t>
+            </w:r>
+            <w:r>
+              <w:rPr>
+                <w:noProof/>
+                <w:webHidden/>
+              </w:rPr>
+              <w:tab/>
+            </w:r>
+            <w:r>
+              <w:rPr>
+                <w:noProof/>
+                <w:webHidden/>
+              </w:rPr>
+              <w:fldChar w:fldCharType="begin"/>
+            </w:r>
+            <w:r>
+              <w:rPr>
+                <w:noProof/>
+                <w:webHidden/>
+              </w:rPr>
+              <w:instrText xml:space="preserve"> PAGEREF _Toc327559058 \h </w:instrText>
+            </w:r>
+            <w:r>
+              <w:rPr>
+                <w:noProof/>
+                <w:webHidden/>
+              </w:rPr>
+            </w:r>
+            <w:r>
+              <w:rPr>
+                <w:noProof/>
+                <w:webHidden/>
+              </w:rPr>
+              <w:fldChar w:fldCharType="separate"/>
+            </w:r>
+            <w:r>
+              <w:rPr>
+                <w:noProof/>
+                <w:webHidden/>
+              </w:rPr>
+              <w:t>11</w:t>
+            </w:r>
+            <w:r>
+              <w:rPr>
+                <w:noProof/>
+                <w:webHidden/>
+              </w:rPr>
+              <w:fldChar w:fldCharType="end"/>
+            </w:r>
+          </w:hyperlink>
+        </w:p>
+        <w:p>
+          <w:pPr>
+            <w:pStyle w:val="Verzeichnis3"/>
+            <w:tabs>
+              <w:tab w:val="right" w:leader="dot" w:pos="9062"/>
+            </w:tabs>
+            <w:rPr>
+              <w:noProof/>
+            </w:rPr>
+          </w:pPr>
+          <w:hyperlink w:anchor="_Toc327559059" w:history="1">
+            <w:r>
+              <w:rPr>
+                <w:rStyle w:val="Hyperlink"/>
+                <w:noProof/>
+              </w:rPr>
+              <w:t>Verstecken einer Datei</w:t>
+            </w:r>
+            <w:r>
+              <w:rPr>
+                <w:noProof/>
+                <w:webHidden/>
+              </w:rPr>
+              <w:tab/>
+            </w:r>
+            <w:r>
+              <w:rPr>
+                <w:noProof/>
+                <w:webHidden/>
+              </w:rPr>
+              <w:fldChar w:fldCharType="begin"/>
+            </w:r>
+            <w:r>
+              <w:rPr>
+                <w:noProof/>
+                <w:webHidden/>
+              </w:rPr>
+              <w:instrText xml:space="preserve"> PAGEREF _Toc327559059 \h </w:instrText>
+            </w:r>
+            <w:r>
+              <w:rPr>
+                <w:noProof/>
+                <w:webHidden/>
+              </w:rPr>
+            </w:r>
+            <w:r>
+              <w:rPr>
+                <w:noProof/>
+                <w:webHidden/>
+              </w:rPr>
+              <w:fldChar w:fldCharType="separate"/>
+            </w:r>
+            <w:r>
+              <w:rPr>
+                <w:noProof/>
+                <w:webHidden/>
+              </w:rPr>
+              <w:t>11</w:t>
+            </w:r>
+            <w:r>
+              <w:rPr>
+                <w:noProof/>
+                <w:webHidden/>
+              </w:rPr>
+              <w:fldChar w:fldCharType="end"/>
+            </w:r>
+          </w:hyperlink>
+        </w:p>
+        <w:p>
+          <w:pPr>
+            <w:pStyle w:val="Verzeichnis3"/>
+            <w:tabs>
+              <w:tab w:val="right" w:leader="dot" w:pos="9062"/>
+            </w:tabs>
+            <w:rPr>
+              <w:noProof/>
+            </w:rPr>
+          </w:pPr>
+          <w:hyperlink w:anchor="_Toc327559060" w:history="1">
+            <w:r>
+              <w:rPr>
+                <w:rStyle w:val="Hyperlink"/>
+                <w:noProof/>
+              </w:rPr>
+              <w:t>Herausfiltern einer verborgenen Datei</w:t>
+            </w:r>
+            <w:r>
+              <w:rPr>
+                <w:noProof/>
+                <w:webHidden/>
+              </w:rPr>
+              <w:tab/>
+            </w:r>
+            <w:r>
+              <w:rPr>
+                <w:noProof/>
+                <w:webHidden/>
+              </w:rPr>
+              <w:fldChar w:fldCharType="begin"/>
+            </w:r>
+            <w:r>
+              <w:rPr>
+                <w:noProof/>
+                <w:webHidden/>
+              </w:rPr>
+              <w:instrText xml:space="preserve"> PAGEREF _Toc327559060 \h </w:instrText>
+            </w:r>
+            <w:r>
+              <w:rPr>
+                <w:noProof/>
+                <w:webHidden/>
+              </w:rPr>
+            </w:r>
+            <w:r>
+              <w:rPr>
+                <w:noProof/>
+                <w:webHidden/>
+              </w:rPr>
+              <w:fldChar w:fldCharType="separate"/>
+            </w:r>
+            <w:r>
+              <w:rPr>
+                <w:noProof/>
+                <w:webHidden/>
+              </w:rPr>
+              <w:t>12</w:t>
+            </w:r>
+            <w:r>
+              <w:rPr>
+                <w:noProof/>
+                <w:webHidden/>
+              </w:rPr>
+              <w:fldChar w:fldCharType="end"/>
+            </w:r>
+          </w:hyperlink>
+        </w:p>
+        <w:p>
+          <w:pPr>
+            <w:pStyle w:val="Verzeichnis2"/>
+            <w:tabs>
+              <w:tab w:val="right" w:leader="dot" w:pos="9062"/>
+            </w:tabs>
+            <w:rPr>
+              <w:rFonts w:eastAsiaTheme="minorEastAsia"/>
+              <w:noProof/>
+              <w:lang w:eastAsia="de-CH"/>
+            </w:rPr>
+          </w:pPr>
+          <w:hyperlink w:anchor="_Toc327559061" w:history="1">
+            <w:r>
+              <w:rPr>
+                <w:rStyle w:val="Hyperlink"/>
+                <w:noProof/>
+              </w:rPr>
+              <w:t>! Nicht erreichte Ziele: z.B. Stärke der Verunreinigung (Pollution)</w:t>
+            </w:r>
+            <w:r>
+              <w:rPr>
+                <w:noProof/>
+                <w:webHidden/>
+              </w:rPr>
+              <w:tab/>
+            </w:r>
+            <w:r>
+              <w:rPr>
+                <w:noProof/>
+                <w:webHidden/>
+              </w:rPr>
+              <w:fldChar w:fldCharType="begin"/>
+            </w:r>
+            <w:r>
+              <w:rPr>
+                <w:noProof/>
+                <w:webHidden/>
+              </w:rPr>
+              <w:instrText xml:space="preserve"> PAGEREF _Toc327559061 \h </w:instrText>
+            </w:r>
+            <w:r>
+              <w:rPr>
+                <w:noProof/>
+                <w:webHidden/>
+              </w:rPr>
+            </w:r>
+            <w:r>
+              <w:rPr>
+                <w:noProof/>
+                <w:webHidden/>
+              </w:rPr>
+              <w:fldChar w:fldCharType="separate"/>
+            </w:r>
+            <w:r>
+              <w:rPr>
+                <w:noProof/>
+                <w:webHidden/>
+              </w:rPr>
+              <w:t>13</w:t>
+            </w:r>
+            <w:r>
+              <w:rPr>
+                <w:noProof/>
+                <w:webHidden/>
+              </w:rPr>
+              <w:fldChar w:fldCharType="end"/>
+            </w:r>
+          </w:hyperlink>
+        </w:p>
+        <w:p>
+          <w:pPr>
+            <w:pStyle w:val="Verzeichnis2"/>
+            <w:tabs>
+              <w:tab w:val="right" w:leader="dot" w:pos="9062"/>
+            </w:tabs>
+            <w:rPr>
+              <w:rFonts w:eastAsiaTheme="minorEastAsia"/>
+              <w:noProof/>
+              <w:lang w:eastAsia="de-CH"/>
+            </w:rPr>
+          </w:pPr>
+          <w:hyperlink w:anchor="_Toc327559062" w:history="1">
+            <w:r>
+              <w:rPr>
+                <w:rStyle w:val="Hyperlink"/>
+                <w:noProof/>
+              </w:rPr>
+              <w:t>Feedback</w:t>
+            </w:r>
+            <w:r>
+              <w:rPr>
+                <w:noProof/>
+                <w:webHidden/>
+              </w:rPr>
+              <w:tab/>
+            </w:r>
+            <w:r>
+              <w:rPr>
+                <w:noProof/>
+                <w:webHidden/>
+              </w:rPr>
+              <w:fldChar w:fldCharType="begin"/>
+            </w:r>
+            <w:r>
+              <w:rPr>
+                <w:noProof/>
+                <w:webHidden/>
+              </w:rPr>
+              <w:instrText xml:space="preserve"> PAGEREF _Toc327559062 \h </w:instrText>
+            </w:r>
+            <w:r>
+              <w:rPr>
+                <w:noProof/>
+                <w:webHidden/>
+              </w:rPr>
+            </w:r>
+            <w:r>
+              <w:rPr>
+                <w:noProof/>
+                <w:webHidden/>
+              </w:rPr>
+              <w:fldChar w:fldCharType="separate"/>
+            </w:r>
+            <w:r>
+              <w:rPr>
+                <w:noProof/>
+                <w:webHidden/>
+              </w:rPr>
+              <w:t>13</w:t>
             </w:r>
             <w:r>
               <w:rPr>
@@ -706,16 +2158,18 @@
               <w:tab w:val="right" w:leader="dot" w:pos="9062"/>
             </w:tabs>
             <w:rPr>
+              <w:rFonts w:eastAsiaTheme="minorEastAsia"/>
               <w:noProof/>
+              <w:lang w:eastAsia="de-CH"/>
             </w:rPr>
           </w:pPr>
-          <w:hyperlink w:anchor="_Toc325401967" w:history="1">
+          <w:hyperlink w:anchor="_Toc327559063" w:history="1">
             <w:r>
               <w:rPr>
                 <w:rStyle w:val="Hyperlink"/>
                 <w:noProof/>
               </w:rPr>
-              <w:t>Praktische Umsetzung</w:t>
+              <w:t>Anhang</w:t>
             </w:r>
             <w:r>
               <w:rPr>
@@ -736,7 +2190,7 @@
                 <w:noProof/>
                 <w:webHidden/>
               </w:rPr>
-              <w:instrText xml:space="preserve"> PAGEREF _Toc325401967 \h </w:instrText>
+              <w:instrText xml:space="preserve"> PAGEREF _Toc327559063 \h </w:instrText>
             </w:r>
             <w:r>
               <w:rPr>
@@ -756,7 +2210,7 @@
                 <w:noProof/>
                 <w:webHidden/>
               </w:rPr>
-              <w:t>3</w:t>
+              <w:t>14</w:t>
             </w:r>
             <w:r>
               <w:rPr>
@@ -774,16 +2228,18 @@
               <w:tab w:val="right" w:leader="dot" w:pos="9062"/>
             </w:tabs>
             <w:rPr>
+              <w:rFonts w:eastAsiaTheme="minorEastAsia"/>
               <w:noProof/>
+              <w:lang w:eastAsia="de-CH"/>
             </w:rPr>
           </w:pPr>
-          <w:hyperlink w:anchor="_Toc325401968" w:history="1">
+          <w:hyperlink w:anchor="_Toc327559064" w:history="1">
             <w:r>
               <w:rPr>
                 <w:rStyle w:val="Hyperlink"/>
                 <w:noProof/>
               </w:rPr>
-              <w:t>Grundlage</w:t>
+              <w:t>Verwendete Programme und Hilfsmittel</w:t>
             </w:r>
             <w:r>
               <w:rPr>
@@ -804,7 +2260,7 @@
                 <w:noProof/>
                 <w:webHidden/>
               </w:rPr>
-              <w:instrText xml:space="preserve"> PAGEREF _Toc325401968 \h </w:instrText>
+              <w:instrText xml:space="preserve"> PAGEREF _Toc327559064 \h </w:instrText>
             </w:r>
             <w:r>
               <w:rPr>
@@ -824,7 +2280,7 @@
                 <w:noProof/>
                 <w:webHidden/>
               </w:rPr>
-              <w:t>3</w:t>
+              <w:t>14</w:t>
             </w:r>
             <w:r>
               <w:rPr>
@@ -859,8 +2315,8 @@
           <w:szCs w:val="28"/>
         </w:rPr>
       </w:pPr>
-      <w:bookmarkStart w:id="1" w:name="_Toc325401958"/>
-      <w:r>
+      <w:r>
+        <w:lastRenderedPageBreak/>
         <w:br w:type="page"/>
       </w:r>
     </w:p>
@@ -868,6 +2324,7 @@
       <w:pPr>
         <w:pStyle w:val="berschrift1"/>
       </w:pPr>
+      <w:bookmarkStart w:id="1" w:name="_Toc327559034"/>
       <w:r>
         <w:lastRenderedPageBreak/>
         <w:t>Einführung</w:t>
@@ -878,7 +2335,7 @@
       <w:pPr>
         <w:pStyle w:val="berschrift2"/>
       </w:pPr>
-      <w:bookmarkStart w:id="2" w:name="_Toc325401959"/>
+      <w:bookmarkStart w:id="2" w:name="_Toc327559035"/>
       <w:r>
         <w:t>Motivation</w:t>
       </w:r>
@@ -969,7 +2426,7 @@
       <w:pPr>
         <w:pStyle w:val="berschrift2"/>
       </w:pPr>
-      <w:bookmarkStart w:id="3" w:name="_Toc325401960"/>
+      <w:bookmarkStart w:id="3" w:name="_Toc327559036"/>
       <w:r>
         <w:t>Ziel</w:t>
       </w:r>
@@ -1025,7 +2482,7 @@
       <w:pPr>
         <w:pStyle w:val="berschrift2"/>
       </w:pPr>
-      <w:bookmarkStart w:id="4" w:name="_Toc325401961"/>
+      <w:bookmarkStart w:id="4" w:name="_Toc327559037"/>
       <w:r>
         <w:t>Abgrenzung</w:t>
       </w:r>
@@ -1104,7 +2561,6 @@
           <w:szCs w:val="26"/>
         </w:rPr>
       </w:pPr>
-      <w:bookmarkStart w:id="5" w:name="_Toc325401962"/>
       <w:r>
         <w:br w:type="page"/>
       </w:r>
@@ -1113,24 +2569,28 @@
       <w:pPr>
         <w:pStyle w:val="berschrift1"/>
       </w:pPr>
+      <w:bookmarkStart w:id="5" w:name="_Toc327559038"/>
       <w:r>
         <w:lastRenderedPageBreak/>
         <w:t>Projektmanagement</w:t>
       </w:r>
+      <w:bookmarkEnd w:id="5"/>
     </w:p>
     <w:p>
       <w:pPr>
         <w:pStyle w:val="berschrift2"/>
       </w:pPr>
+      <w:bookmarkStart w:id="6" w:name="_Toc327559039"/>
       <w:r>
         <w:t>Organisation</w:t>
       </w:r>
-      <w:bookmarkEnd w:id="5"/>
+      <w:bookmarkEnd w:id="6"/>
     </w:p>
     <w:p>
       <w:pPr>
         <w:pStyle w:val="berschrift3"/>
       </w:pPr>
+      <w:bookmarkStart w:id="7" w:name="_Toc327559040"/>
       <w:proofErr w:type="spellStart"/>
       <w:r>
         <w:t>Scrum</w:t>
@@ -1139,6 +2599,7 @@
       <w:r>
         <w:t xml:space="preserve"> Master</w:t>
       </w:r>
+      <w:bookmarkEnd w:id="7"/>
     </w:p>
     <w:p>
       <w:r>
@@ -1153,9 +2614,11 @@
       <w:pPr>
         <w:pStyle w:val="berschrift3"/>
       </w:pPr>
+      <w:bookmarkStart w:id="8" w:name="_Toc327559041"/>
       <w:r>
         <w:t>Kunde</w:t>
       </w:r>
+      <w:bookmarkEnd w:id="8"/>
     </w:p>
     <w:p>
       <w:r>
@@ -1170,9 +2633,11 @@
       <w:pPr>
         <w:pStyle w:val="berschrift3"/>
       </w:pPr>
+      <w:bookmarkStart w:id="9" w:name="_Toc327559042"/>
       <w:r>
         <w:t>Projektmitglieder</w:t>
       </w:r>
+      <w:bookmarkEnd w:id="9"/>
     </w:p>
     <w:p>
       <w:r>
@@ -1201,13 +2666,14 @@
       <w:pPr>
         <w:pStyle w:val="berschrift2"/>
       </w:pPr>
-      <w:bookmarkStart w:id="6" w:name="_Toc325401963"/>
+      <w:bookmarkStart w:id="10" w:name="_Toc327559043"/>
       <w:r>
         <w:t>Iterations</w:t>
       </w:r>
       <w:r>
         <w:t>plan</w:t>
       </w:r>
+      <w:bookmarkEnd w:id="10"/>
     </w:p>
     <w:p>
       <w:r>
@@ -1247,19 +2713,19 @@
         </w:rPr>
         <w:t xml:space="preserve"> erfasst, sowie den verwendeten </w:t>
       </w:r>
-      <w:commentRangeStart w:id="7"/>
+      <w:commentRangeStart w:id="11"/>
       <w:r>
         <w:rPr>
           <w:highlight w:val="yellow"/>
         </w:rPr>
         <w:t>Aufwand</w:t>
       </w:r>
-      <w:commentRangeEnd w:id="7"/>
+      <w:commentRangeEnd w:id="11"/>
       <w:r>
         <w:rPr>
           <w:rStyle w:val="Kommentarzeichen"/>
         </w:rPr>
-        <w:commentReference w:id="7"/>
+        <w:commentReference w:id="11"/>
       </w:r>
       <w:r>
         <w:rPr>
@@ -1288,9 +2754,11 @@
         </w:numPr>
         <w:ind w:left="426"/>
       </w:pPr>
+      <w:bookmarkStart w:id="12" w:name="_Toc327559044"/>
       <w:r>
         <w:t>Iteration</w:t>
       </w:r>
+      <w:bookmarkEnd w:id="12"/>
     </w:p>
     <w:tbl>
       <w:tblPr>
@@ -1441,9 +2909,11 @@
         </w:numPr>
         <w:ind w:left="426"/>
       </w:pPr>
+      <w:bookmarkStart w:id="13" w:name="_Toc327559045"/>
       <w:r>
         <w:t>Iteration</w:t>
       </w:r>
+      <w:bookmarkEnd w:id="13"/>
     </w:p>
     <w:tbl>
       <w:tblPr>
@@ -1620,10 +3090,12 @@
         </w:numPr>
         <w:ind w:left="426"/>
       </w:pPr>
+      <w:bookmarkStart w:id="14" w:name="_Toc327559046"/>
       <w:r>
         <w:lastRenderedPageBreak/>
         <w:t>Iteration</w:t>
       </w:r>
+      <w:bookmarkEnd w:id="14"/>
     </w:p>
     <w:tbl>
       <w:tblPr>
@@ -1778,9 +3250,11 @@
         </w:numPr>
         <w:ind w:left="426"/>
       </w:pPr>
+      <w:bookmarkStart w:id="15" w:name="_Toc327559047"/>
       <w:r>
         <w:t>Iteration</w:t>
       </w:r>
+      <w:bookmarkEnd w:id="15"/>
     </w:p>
     <w:tbl>
       <w:tblPr>
@@ -1903,14 +3377,15 @@
       <w:pPr>
         <w:pStyle w:val="berschrift1"/>
       </w:pPr>
+      <w:bookmarkStart w:id="16" w:name="_Toc327559048"/>
       <w:r>
         <w:lastRenderedPageBreak/>
         <w:t xml:space="preserve">Theoretische </w:t>
       </w:r>
-      <w:bookmarkEnd w:id="6"/>
       <w:r>
         <w:t>Grundlagen</w:t>
       </w:r>
+      <w:bookmarkEnd w:id="16"/>
     </w:p>
     <w:p>
       <w:r>
@@ -1966,11 +3441,11 @@
       <w:pPr>
         <w:pStyle w:val="berschrift2"/>
       </w:pPr>
-      <w:bookmarkStart w:id="8" w:name="_Toc325401965"/>
+      <w:bookmarkStart w:id="17" w:name="_Toc327559049"/>
       <w:r>
         <w:t>Sicherheit</w:t>
       </w:r>
-      <w:bookmarkEnd w:id="8"/>
+      <w:bookmarkEnd w:id="17"/>
     </w:p>
     <w:p>
       <w:r>
@@ -2000,7 +3475,7 @@
       <w:pPr>
         <w:pStyle w:val="berschrift2"/>
       </w:pPr>
-      <w:bookmarkStart w:id="9" w:name="_Toc325401966"/>
+      <w:bookmarkStart w:id="18" w:name="_Toc327559050"/>
       <w:r>
         <w:t xml:space="preserve">Technische </w:t>
       </w:r>
@@ -2008,7 +3483,7 @@
       <w:r>
         <w:t>Steganographie</w:t>
       </w:r>
-      <w:bookmarkEnd w:id="9"/>
+      <w:bookmarkEnd w:id="18"/>
       <w:proofErr w:type="spellEnd"/>
     </w:p>
     <w:p>
@@ -2038,7 +3513,6 @@
           <w:szCs w:val="28"/>
         </w:rPr>
       </w:pPr>
-      <w:bookmarkStart w:id="10" w:name="_Toc325401967"/>
       <w:r>
         <w:br w:type="page"/>
       </w:r>
@@ -2047,11 +3521,12 @@
       <w:pPr>
         <w:pStyle w:val="berschrift1"/>
       </w:pPr>
+      <w:bookmarkStart w:id="19" w:name="_Toc327559051"/>
       <w:r>
         <w:lastRenderedPageBreak/>
         <w:t>Praktische Umsetzung</w:t>
       </w:r>
-      <w:bookmarkEnd w:id="10"/>
+      <w:bookmarkEnd w:id="19"/>
     </w:p>
     <w:p>
       <w:r>
@@ -2068,11 +3543,11 @@
       <w:pPr>
         <w:pStyle w:val="berschrift2"/>
       </w:pPr>
-      <w:bookmarkStart w:id="11" w:name="_Toc325401968"/>
+      <w:bookmarkStart w:id="20" w:name="_Toc327559052"/>
       <w:r>
         <w:t>Grundlage</w:t>
       </w:r>
-      <w:bookmarkEnd w:id="11"/>
+      <w:bookmarkEnd w:id="20"/>
     </w:p>
     <w:p>
       <w:r>
@@ -2150,12 +3625,14 @@
       <w:pPr>
         <w:pStyle w:val="berschrift2"/>
       </w:pPr>
+      <w:bookmarkStart w:id="21" w:name="_Toc327559053"/>
       <w:r>
         <w:t>Header</w:t>
       </w:r>
       <w:r>
         <w:t xml:space="preserve"> – Aufbau der versteckten Daten in der Trägerdatei</w:t>
       </w:r>
+      <w:bookmarkEnd w:id="21"/>
     </w:p>
     <w:p>
       <w:r>
@@ -3262,8 +4739,29 @@
       <w:pPr>
         <w:pStyle w:val="berschrift2"/>
       </w:pPr>
-      <w:r>
-        <w:t>Angewandte Pattern</w:t>
+      <w:bookmarkStart w:id="22" w:name="_Toc327559054"/>
+      <w:r>
+        <w:t>Angewandte</w:t>
+      </w:r>
+      <w:r>
+        <w:t xml:space="preserve"> Software</w:t>
+      </w:r>
+      <w:r>
+        <w:t xml:space="preserve"> Pattern</w:t>
+      </w:r>
+      <w:bookmarkEnd w:id="22"/>
+    </w:p>
+    <w:p>
+      <w:r>
+        <w:t xml:space="preserve">In den folgenden Unterkapiteln werden die </w:t>
+      </w:r>
+      <w:proofErr w:type="gramStart"/>
+      <w:r>
+        <w:t>Pattern</w:t>
+      </w:r>
+      <w:proofErr w:type="gramEnd"/>
+      <w:r>
+        <w:t xml:space="preserve"> beschreiben, die im Programm angewandt wurden.</w:t>
       </w:r>
     </w:p>
     <w:p>
@@ -3273,6 +4771,7 @@
           <w:lang w:val="en-GB"/>
         </w:rPr>
       </w:pPr>
+      <w:bookmarkStart w:id="23" w:name="_Toc327559055"/>
       <w:r>
         <w:rPr>
           <w:lang w:val="en-GB"/>
@@ -3295,42 +4794,48 @@
         <w:rPr>
           <w:lang w:val="en-GB"/>
         </w:rPr>
-        <w:t>(</w:t>
-      </w:r>
-      <w:commentRangeStart w:id="12"/>
-      <w:r>
-        <w:rPr>
-          <w:lang w:val="en-GB"/>
-        </w:rPr>
-        <w:t>MVC</w:t>
-      </w:r>
-      <w:commentRangeEnd w:id="12"/>
-      <w:r>
-        <w:rPr>
-          <w:rStyle w:val="Kommentarzeichen"/>
-          <w:rFonts w:asciiTheme="minorHAnsi" w:eastAsiaTheme="minorHAnsi" w:hAnsiTheme="minorHAnsi" w:cstheme="minorBidi"/>
-          <w:b w:val="0"/>
-          <w:bCs w:val="0"/>
-          <w:color w:val="auto"/>
-        </w:rPr>
-        <w:commentReference w:id="12"/>
-      </w:r>
-      <w:r>
-        <w:rPr>
-          <w:lang w:val="en-GB"/>
-        </w:rPr>
-        <w:t>)</w:t>
-      </w:r>
-    </w:p>
-    <w:p>
-      <w:pPr>
-        <w:rPr>
-          <w:lang w:val="en-GB"/>
-        </w:rPr>
-      </w:pPr>
-    </w:p>
-    <w:p>
-      <w:r>
+        <w:t>(MVC)</w:t>
+      </w:r>
+      <w:bookmarkEnd w:id="23"/>
+    </w:p>
+    <w:p>
+      <w:r>
+        <w:t xml:space="preserve">Da unser Programm </w:t>
+      </w:r>
+      <w:r>
+        <w:t xml:space="preserve">zum einen Teil </w:t>
+      </w:r>
+      <w:r>
+        <w:t xml:space="preserve">aus einer graphischen </w:t>
+      </w:r>
+      <w:r>
+        <w:t xml:space="preserve">Benutzeroberfläche und zum anderen aus Algorithmen für den </w:t>
+      </w:r>
+      <w:proofErr w:type="spellStart"/>
+      <w:r>
+        <w:t>Steganographischen</w:t>
+      </w:r>
+      <w:proofErr w:type="spellEnd"/>
+      <w:r>
+        <w:t xml:space="preserve"> Teil besteht, haben wir uns für die Anwendung des Model-View-Controller (MVC) Pattern entschieden.</w:t>
+      </w:r>
+      <w:r>
+        <w:br/>
+        <w:t xml:space="preserve">Durch die Aufteilung in die drei Komponenten, liess sich sehr bequem im Model an den eigentlichen Algorithmen arbeiten, während dem auf dem Controller und dem GUI (View) </w:t>
+      </w:r>
+      <w:r>
+        <w:t xml:space="preserve">ohne grosse Auswirkung </w:t>
+      </w:r>
+      <w:r>
+        <w:t>Änderungen vorgenommen werden konnten.</w:t>
+      </w:r>
+    </w:p>
+    <w:p>
+      <w:r>
+        <w:rPr>
+          <w:noProof/>
+          <w:lang w:eastAsia="de-CH"/>
+        </w:rPr>
         <w:drawing>
           <wp:inline distT="0" distB="0" distL="0" distR="0" wp14:anchorId="594359C5" wp14:editId="170DA0ED">
             <wp:extent cx="5760720" cy="3565693"/>
@@ -3369,40 +4874,58 @@
       </w:r>
     </w:p>
     <w:p/>
-    <w:p/>
-    <w:p/>
-    <w:p/>
     <w:p>
       <w:pPr>
         <w:pStyle w:val="berschrift3"/>
       </w:pPr>
-      <w:proofErr w:type="spellStart"/>
-      <w:r>
-        <w:lastRenderedPageBreak/>
-        <w:t>Strategy</w:t>
-      </w:r>
-      <w:proofErr w:type="spellEnd"/>
-      <w:r>
-        <w:t>-</w:t>
-      </w:r>
-      <w:commentRangeStart w:id="13"/>
-      <w:r>
-        <w:t>Pattern</w:t>
-      </w:r>
-      <w:commentRangeEnd w:id="13"/>
-      <w:r>
-        <w:rPr>
-          <w:rStyle w:val="Kommentarzeichen"/>
-          <w:rFonts w:asciiTheme="minorHAnsi" w:eastAsiaTheme="minorHAnsi" w:hAnsiTheme="minorHAnsi" w:cstheme="minorBidi"/>
-          <w:b w:val="0"/>
-          <w:bCs w:val="0"/>
-          <w:color w:val="auto"/>
-        </w:rPr>
-        <w:commentReference w:id="13"/>
-      </w:r>
-    </w:p>
-    <w:p>
-      <w:r>
+      <w:bookmarkStart w:id="24" w:name="_Toc327559056"/>
+      <w:r>
+        <w:t>Strateg</w:t>
+      </w:r>
+      <w:r>
+        <w:t>ie</w:t>
+      </w:r>
+      <w:r>
+        <w:t>-Pattern</w:t>
+      </w:r>
+      <w:bookmarkEnd w:id="24"/>
+    </w:p>
+    <w:p>
+      <w:r>
+        <w:t>Da wir in Bilddateien sowie in Audiodateien Informationen verstecken wollen, haben wir uns an dieser Stelle für das Stra</w:t>
+      </w:r>
+      <w:r>
+        <w:t>te</w:t>
+      </w:r>
+      <w:r>
+        <w:t>gie-Pattern entschieden. Der Controller entscheide</w:t>
+      </w:r>
+      <w:r>
+        <w:t>t</w:t>
+      </w:r>
+      <w:r>
+        <w:t xml:space="preserve"> aufgrund der Trägerdatei, die vom Benutzer angegeben wurde, welche Strategie</w:t>
+      </w:r>
+      <w:r>
+        <w:t>,</w:t>
+      </w:r>
+      <w:r>
+        <w:t xml:space="preserve"> respektiv</w:t>
+      </w:r>
+      <w:r>
+        <w:t>e welchen Algorithmus, angewandt werden soll.</w:t>
+      </w:r>
+      <w:r>
+        <w:br/>
+        <w:t>In jedem Anwendungsfall entscheidet der Controller wieder von neuem, wodurch die Austauschbarkeit der Algorithmen gewährleistet wird, und übergibt der konkreten Strategie-Implementation die notwendigen Dateien und Informationen.</w:t>
+      </w:r>
+    </w:p>
+    <w:p>
+      <w:r>
+        <w:rPr>
+          <w:noProof/>
+          <w:lang w:eastAsia="de-CH"/>
+        </w:rPr>
         <w:drawing>
           <wp:inline distT="0" distB="0" distL="0" distR="0" wp14:anchorId="1A0C9897" wp14:editId="12D0C604">
             <wp:extent cx="5760720" cy="2859537"/>
@@ -3443,16 +4966,201 @@
     <w:p/>
     <w:p>
       <w:pPr>
+        <w:pStyle w:val="berschrift3"/>
+      </w:pPr>
+      <w:r>
+        <w:t>Factory-Pattern</w:t>
+      </w:r>
+    </w:p>
+    <w:p>
+      <w:r>
+        <w:t xml:space="preserve">Bei den implementierten </w:t>
+      </w:r>
+      <w:proofErr w:type="spellStart"/>
+      <w:r>
+        <w:t>Steganographie</w:t>
+      </w:r>
+      <w:proofErr w:type="spellEnd"/>
+      <w:r>
+        <w:t xml:space="preserve">-Algorithmen ergab sich, dass gewisse Elemente des Codes wiederverwendet werden können. Insbesondere aufgrund der Tatsache, dass wir die Nutzdaten in das Protokoll mit dem Header, den Daten und der Prüfsumme abfüllen mussten, ergab sich die Notwendigkeit von einigen </w:t>
+      </w:r>
+      <w:proofErr w:type="spellStart"/>
+      <w:r>
+        <w:t>Factories</w:t>
+      </w:r>
+      <w:proofErr w:type="spellEnd"/>
+      <w:r>
+        <w:t>.</w:t>
+      </w:r>
+      <w:r>
+        <w:br/>
+        <w:t xml:space="preserve">Die programmierten </w:t>
+      </w:r>
+      <w:proofErr w:type="spellStart"/>
+      <w:r>
+        <w:t>Factories</w:t>
+      </w:r>
+      <w:proofErr w:type="spellEnd"/>
+      <w:r>
+        <w:t xml:space="preserve"> erfüllen die folgenden Funktionalitäten:</w:t>
+      </w:r>
+    </w:p>
+    <w:p>
+      <w:pPr>
+        <w:pStyle w:val="Listenabsatz"/>
+        <w:numPr>
+          <w:ilvl w:val="0"/>
+          <w:numId w:val="8"/>
+        </w:numPr>
+      </w:pPr>
+      <w:proofErr w:type="spellStart"/>
+      <w:r>
+        <w:rPr>
+          <w:i/>
+        </w:rPr>
+        <w:t>FileByteFactory</w:t>
+      </w:r>
+      <w:proofErr w:type="spellEnd"/>
+      <w:r>
+        <w:t>: Diese Factory wird für Operationen im Zusammenhang mit Dateien und Byte-Arrays verwendet.</w:t>
+      </w:r>
+    </w:p>
+    <w:p>
+      <w:pPr>
+        <w:pStyle w:val="Listenabsatz"/>
+        <w:numPr>
+          <w:ilvl w:val="0"/>
+          <w:numId w:val="8"/>
+        </w:numPr>
+      </w:pPr>
+      <w:proofErr w:type="spellStart"/>
+      <w:r>
+        <w:rPr>
+          <w:i/>
+        </w:rPr>
+        <w:t>CRCFactory</w:t>
+      </w:r>
+      <w:proofErr w:type="spellEnd"/>
+      <w:r>
+        <w:t>:</w:t>
+      </w:r>
+      <w:r>
+        <w:t xml:space="preserve"> Diese Factory dient lediglich dazu die Prüfsumme (CRC32) zu errechnen.</w:t>
+      </w:r>
+    </w:p>
+    <w:p>
+      <w:pPr>
+        <w:pStyle w:val="Listenabsatz"/>
+        <w:numPr>
+          <w:ilvl w:val="0"/>
+          <w:numId w:val="8"/>
+        </w:numPr>
+      </w:pPr>
+      <w:proofErr w:type="spellStart"/>
+      <w:r>
+        <w:rPr>
+          <w:i/>
+        </w:rPr>
+        <w:t>FileNameFactory</w:t>
+      </w:r>
+      <w:proofErr w:type="spellEnd"/>
+      <w:r>
+        <w:t>:</w:t>
+      </w:r>
+      <w:r>
+        <w:t xml:space="preserve"> Die </w:t>
+      </w:r>
+      <w:proofErr w:type="spellStart"/>
+      <w:r>
+        <w:t>FileNameFactory</w:t>
+      </w:r>
+      <w:proofErr w:type="spellEnd"/>
+      <w:r>
+        <w:t xml:space="preserve"> dient für Operationen mit Dateinamen und Dateierweiterungen</w:t>
+      </w:r>
+    </w:p>
+    <w:p>
+      <w:pPr>
+        <w:pStyle w:val="Listenabsatz"/>
+        <w:numPr>
+          <w:ilvl w:val="0"/>
+          <w:numId w:val="8"/>
+        </w:numPr>
+      </w:pPr>
+      <w:proofErr w:type="spellStart"/>
+      <w:r>
+        <w:rPr>
+          <w:i/>
+        </w:rPr>
+        <w:t>ProtocolHeaderFactory</w:t>
+      </w:r>
+      <w:proofErr w:type="spellEnd"/>
+      <w:r>
+        <w:t>:</w:t>
+      </w:r>
+      <w:r>
+        <w:t xml:space="preserve"> Diese Factory dient zum Generieren des Headers und dem Auslesen einzelner Felder aus </w:t>
+      </w:r>
+      <w:r>
+        <w:t>dem</w:t>
+      </w:r>
+      <w:r>
+        <w:t xml:space="preserve"> Header.</w:t>
+      </w:r>
+    </w:p>
+    <w:p>
+      <w:r>
+        <w:lastRenderedPageBreak/>
+        <w:drawing>
+          <wp:inline distT="0" distB="0" distL="0" distR="0" wp14:anchorId="66E014E8" wp14:editId="65C0D291">
+            <wp:extent cx="5034651" cy="3970020"/>
+            <wp:effectExtent l="0" t="0" r="0" b="0"/>
+            <wp:docPr id="10" name="Grafik 10"/>
+            <wp:cNvGraphicFramePr>
+              <a:graphicFrameLocks xmlns:a="http://schemas.openxmlformats.org/drawingml/2006/main" noChangeAspect="1"/>
+            </wp:cNvGraphicFramePr>
+            <a:graphic xmlns:a="http://schemas.openxmlformats.org/drawingml/2006/main">
+              <a:graphicData uri="http://schemas.openxmlformats.org/drawingml/2006/picture">
+                <pic:pic xmlns:pic="http://schemas.openxmlformats.org/drawingml/2006/picture">
+                  <pic:nvPicPr>
+                    <pic:cNvPr id="0" name=""/>
+                    <pic:cNvPicPr/>
+                  </pic:nvPicPr>
+                  <pic:blipFill>
+                    <a:blip r:embed="rId13"/>
+                    <a:stretch>
+                      <a:fillRect/>
+                    </a:stretch>
+                  </pic:blipFill>
+                  <pic:spPr>
+                    <a:xfrm>
+                      <a:off x="0" y="0"/>
+                      <a:ext cx="5035797" cy="3970924"/>
+                    </a:xfrm>
+                    <a:prstGeom prst="rect">
+                      <a:avLst/>
+                    </a:prstGeom>
+                  </pic:spPr>
+                </pic:pic>
+              </a:graphicData>
+            </a:graphic>
+          </wp:inline>
+        </w:drawing>
+      </w:r>
+    </w:p>
+    <w:p>
+      <w:pPr>
         <w:pStyle w:val="berschrift2"/>
       </w:pPr>
+      <w:bookmarkStart w:id="25" w:name="_Toc327559057"/>
       <w:r>
         <w:t xml:space="preserve">Verwendete </w:t>
       </w:r>
-      <w:commentRangeStart w:id="14"/>
+      <w:commentRangeStart w:id="26"/>
       <w:r>
         <w:t>Algorithmen</w:t>
       </w:r>
-      <w:commentRangeEnd w:id="14"/>
+      <w:commentRangeEnd w:id="26"/>
       <w:r>
         <w:rPr>
           <w:rStyle w:val="Kommentarzeichen"/>
@@ -3461,11 +5169,12 @@
           <w:bCs w:val="0"/>
           <w:color w:val="auto"/>
         </w:rPr>
-        <w:commentReference w:id="14"/>
+        <w:commentReference w:id="26"/>
       </w:r>
       <w:r>
         <w:t>?!?</w:t>
       </w:r>
+      <w:bookmarkEnd w:id="25"/>
     </w:p>
     <w:p/>
     <w:p>
@@ -3487,10 +5196,12 @@
       <w:pPr>
         <w:pStyle w:val="berschrift2"/>
       </w:pPr>
+      <w:bookmarkStart w:id="27" w:name="_Toc327559058"/>
       <w:r>
         <w:lastRenderedPageBreak/>
         <w:t>Benutzeranleitung</w:t>
       </w:r>
+      <w:bookmarkEnd w:id="27"/>
     </w:p>
     <w:p>
       <w:r>
@@ -3528,7 +5239,7 @@
                     <pic:cNvPicPr/>
                   </pic:nvPicPr>
                   <pic:blipFill>
-                    <a:blip r:embed="rId13">
+                    <a:blip r:embed="rId14">
                       <a:extLst>
                         <a:ext uri="{28A0092B-C50C-407E-A947-70E740481C1C}">
                           <a14:useLocalDpi xmlns:a14="http://schemas.microsoft.com/office/drawing/2010/main" val="0"/>
@@ -3559,9 +5270,11 @@
       <w:pPr>
         <w:pStyle w:val="berschrift3"/>
       </w:pPr>
+      <w:bookmarkStart w:id="28" w:name="_Toc327559059"/>
       <w:r>
         <w:t>Verstecken einer Datei</w:t>
       </w:r>
+      <w:bookmarkEnd w:id="28"/>
     </w:p>
     <w:p>
       <w:r>
@@ -3604,6 +5317,9 @@
       <w:r>
         <w:t xml:space="preserve"> wird die Trägerdatei angeben. Erlaubte Formate sind BMP, PNG und WAV</w:t>
       </w:r>
+      <w:r>
+        <w:t>.</w:t>
+      </w:r>
     </w:p>
     <w:p>
       <w:pPr>
@@ -3873,19 +5589,19 @@
         </w:rPr>
         <w:t xml:space="preserve">Handelt es sich bei der Trägerdatei um eine </w:t>
       </w:r>
-      <w:commentRangeStart w:id="15"/>
+      <w:commentRangeStart w:id="29"/>
       <w:r>
         <w:rPr>
           <w:highlight w:val="yellow"/>
         </w:rPr>
         <w:t>Audiodatei</w:t>
       </w:r>
-      <w:commentRangeEnd w:id="15"/>
+      <w:commentRangeEnd w:id="29"/>
       <w:r>
         <w:rPr>
           <w:rStyle w:val="Kommentarzeichen"/>
         </w:rPr>
-        <w:commentReference w:id="15"/>
+        <w:commentReference w:id="29"/>
       </w:r>
       <w:r>
         <w:rPr>
@@ -3917,7 +5633,7 @@
                     <pic:cNvPicPr/>
                   </pic:nvPicPr>
                   <pic:blipFill rotWithShape="1">
-                    <a:blip r:embed="rId14">
+                    <a:blip r:embed="rId15">
                       <a:extLst>
                         <a:ext uri="{28A0092B-C50C-407E-A947-70E740481C1C}">
                           <a14:useLocalDpi xmlns:a14="http://schemas.microsoft.com/office/drawing/2010/main" val="0"/>
@@ -3981,7 +5697,7 @@
                     <pic:cNvPicPr/>
                   </pic:nvPicPr>
                   <pic:blipFill rotWithShape="1">
-                    <a:blip r:embed="rId15"/>
+                    <a:blip r:embed="rId16"/>
                     <a:srcRect t="46291"/>
                     <a:stretch/>
                   </pic:blipFill>
@@ -4039,7 +5755,7 @@
                     <pic:cNvPicPr/>
                   </pic:nvPicPr>
                   <pic:blipFill rotWithShape="1">
-                    <a:blip r:embed="rId16"/>
+                    <a:blip r:embed="rId17"/>
                     <a:srcRect t="46587"/>
                     <a:stretch/>
                   </pic:blipFill>
@@ -4071,26 +5787,244 @@
       <w:pPr>
         <w:pStyle w:val="berschrift3"/>
       </w:pPr>
-      <w:r>
-        <w:rPr>
-          <w:highlight w:val="yellow"/>
-        </w:rPr>
+      <w:bookmarkStart w:id="30" w:name="_Toc327559060"/>
+      <w:r>
         <w:t>Herausfiltern einer verborgenen</w:t>
       </w:r>
       <w:r>
-        <w:rPr>
-          <w:highlight w:val="yellow"/>
+        <w:t xml:space="preserve"> Datei</w:t>
+      </w:r>
+      <w:bookmarkEnd w:id="30"/>
+    </w:p>
+    <w:p>
+      <w:r>
+        <w:t xml:space="preserve">Um eine </w:t>
+      </w:r>
+      <w:r>
+        <w:t>verbogene Datei aus einer modifizierten Trägerdatei wieder heraus zu filtern</w:t>
+      </w:r>
+      <w:r>
+        <w:t xml:space="preserve"> muss folgendermassen vorgegangen werden:</w:t>
+      </w:r>
+    </w:p>
+    <w:p>
+      <w:pPr>
+        <w:pStyle w:val="Listenabsatz"/>
+        <w:numPr>
+          <w:ilvl w:val="0"/>
+          <w:numId w:val="7"/>
+        </w:numPr>
+      </w:pPr>
+      <w:r>
+        <w:lastRenderedPageBreak/>
+        <w:t xml:space="preserve">Über den Menüpunkt </w:t>
+      </w:r>
+      <w:proofErr w:type="spellStart"/>
+      <w:r>
+        <w:rPr>
+          <w:i/>
+        </w:rPr>
+        <w:t>Seek</w:t>
+      </w:r>
+      <w:proofErr w:type="spellEnd"/>
+      <w:r>
+        <w:rPr>
+          <w:i/>
+        </w:rPr>
+        <w:t xml:space="preserve"> – Import </w:t>
+      </w:r>
+      <w:proofErr w:type="spellStart"/>
+      <w:r>
+        <w:rPr>
+          <w:i/>
+        </w:rPr>
+        <w:t>modified</w:t>
+      </w:r>
+      <w:proofErr w:type="spellEnd"/>
+      <w:r>
+        <w:rPr>
+          <w:i/>
         </w:rPr>
         <w:t xml:space="preserve"> </w:t>
       </w:r>
-      <w:commentRangeStart w:id="16"/>
-      <w:r>
-        <w:rPr>
-          <w:highlight w:val="yellow"/>
-        </w:rPr>
-        <w:t>Datei</w:t>
-      </w:r>
-      <w:commentRangeEnd w:id="16"/>
+      <w:proofErr w:type="spellStart"/>
+      <w:r>
+        <w:rPr>
+          <w:i/>
+        </w:rPr>
+        <w:t>Basefile</w:t>
+      </w:r>
+      <w:proofErr w:type="spellEnd"/>
+      <w:r>
+        <w:t xml:space="preserve"> wird die modifizierte Trägerdatei, welche die versteckten Daten enthält, angeben. Erlaubte Formate sind BMP, PNG und WAV.</w:t>
+      </w:r>
+    </w:p>
+    <w:p>
+      <w:pPr>
+        <w:pStyle w:val="Listenabsatz"/>
+        <w:numPr>
+          <w:ilvl w:val="0"/>
+          <w:numId w:val="7"/>
+        </w:numPr>
+      </w:pPr>
+      <w:r>
+        <w:t xml:space="preserve">Danach muss der Speicherpfad über das Menü </w:t>
+      </w:r>
+      <w:r>
+        <w:rPr>
+          <w:i/>
+        </w:rPr>
+        <w:t xml:space="preserve">Save-Path: </w:t>
+      </w:r>
+      <w:proofErr w:type="spellStart"/>
+      <w:r>
+        <w:rPr>
+          <w:i/>
+        </w:rPr>
+        <w:t>Hiddenfile</w:t>
+      </w:r>
+      <w:proofErr w:type="spellEnd"/>
+      <w:r>
+        <w:t xml:space="preserve"> angegeben werden, dort wo die herausgefilterte Datei gespeichert werden soll.</w:t>
+      </w:r>
+    </w:p>
+    <w:p>
+      <w:pPr>
+        <w:pStyle w:val="Listenabsatz"/>
+        <w:numPr>
+          <w:ilvl w:val="0"/>
+          <w:numId w:val="7"/>
+        </w:numPr>
+      </w:pPr>
+      <w:r>
+        <w:rPr>
+          <w:noProof/>
+          <w:lang w:eastAsia="de-CH"/>
+        </w:rPr>
+        <w:t xml:space="preserve">Nun kann man auf den Button </w:t>
+      </w:r>
+      <w:r>
+        <w:rPr>
+          <w:i/>
+          <w:noProof/>
+          <w:lang w:eastAsia="de-CH"/>
+        </w:rPr>
+        <w:t>Run Seek</w:t>
+      </w:r>
+      <w:r>
+        <w:rPr>
+          <w:noProof/>
+          <w:lang w:eastAsia="de-CH"/>
+        </w:rPr>
+        <w:t xml:space="preserve"> klicken, und Applikation filtert über den entsprechenden Algorithmus die versteckte Datei heraus.</w:t>
+      </w:r>
+    </w:p>
+    <w:p>
+      <w:pPr>
+        <w:pStyle w:val="Listenabsatz"/>
+        <w:numPr>
+          <w:ilvl w:val="0"/>
+          <w:numId w:val="7"/>
+        </w:numPr>
+      </w:pPr>
+      <w:r>
+        <w:rPr>
+          <w:noProof/>
+          <w:lang w:eastAsia="de-CH"/>
+        </w:rPr>
+        <w:t xml:space="preserve">Die „gefundene“ Datei wird am zuvor angegebenen Ort abgespeichert und direkt mit einem </w:t>
+      </w:r>
+      <w:r>
+        <w:rPr>
+          <w:noProof/>
+          <w:lang w:eastAsia="de-CH"/>
+        </w:rPr>
+        <w:t xml:space="preserve">entsprechenden Programm über das Betriebssystem geöffnet. (Sofern die Dateiendung im Betriebssystem mit einem entsprechenden Editor/Programm verknüpft ist. z.B.: .txt </w:t>
+      </w:r>
+      <w:r>
+        <w:rPr>
+          <w:noProof/>
+          <w:lang w:eastAsia="de-CH"/>
+        </w:rPr>
+        <w:sym w:font="Wingdings" w:char="F0E0"/>
+      </w:r>
+      <w:r>
+        <w:rPr>
+          <w:noProof/>
+          <w:lang w:eastAsia="de-CH"/>
+        </w:rPr>
+        <w:t xml:space="preserve"> Datei wird in Notepad geöffnet)</w:t>
+      </w:r>
+    </w:p>
+    <w:p>
+      <w:pPr>
+        <w:rPr>
+          <w:noProof/>
+          <w:lang w:eastAsia="de-CH"/>
+        </w:rPr>
+      </w:pPr>
+    </w:p>
+    <w:p>
+      <w:r>
+        <w:rPr>
+          <w:noProof/>
+          <w:lang w:eastAsia="de-CH"/>
+        </w:rPr>
+        <w:drawing>
+          <wp:inline distT="0" distB="0" distL="0" distR="0" wp14:anchorId="0949D372" wp14:editId="5F4CCC6B">
+            <wp:extent cx="1893247" cy="1043940"/>
+            <wp:effectExtent l="0" t="0" r="0" b="3810"/>
+            <wp:docPr id="6" name="Grafik 6"/>
+            <wp:cNvGraphicFramePr>
+              <a:graphicFrameLocks xmlns:a="http://schemas.openxmlformats.org/drawingml/2006/main" noChangeAspect="1"/>
+            </wp:cNvGraphicFramePr>
+            <a:graphic xmlns:a="http://schemas.openxmlformats.org/drawingml/2006/main">
+              <a:graphicData uri="http://schemas.openxmlformats.org/drawingml/2006/picture">
+                <pic:pic xmlns:pic="http://schemas.openxmlformats.org/drawingml/2006/picture">
+                  <pic:nvPicPr>
+                    <pic:cNvPr id="0" name=""/>
+                    <pic:cNvPicPr/>
+                  </pic:nvPicPr>
+                  <pic:blipFill rotWithShape="1">
+                    <a:blip r:embed="rId18"/>
+                    <a:srcRect r="71692" b="82493"/>
+                    <a:stretch/>
+                  </pic:blipFill>
+                  <pic:spPr bwMode="auto">
+                    <a:xfrm>
+                      <a:off x="0" y="0"/>
+                      <a:ext cx="1893298" cy="1043968"/>
+                    </a:xfrm>
+                    <a:prstGeom prst="rect">
+                      <a:avLst/>
+                    </a:prstGeom>
+                    <a:ln>
+                      <a:noFill/>
+                    </a:ln>
+                    <a:extLst>
+                      <a:ext uri="{53640926-AAD7-44D8-BBD7-CCE9431645EC}">
+                        <a14:shadowObscured xmlns:a14="http://schemas.microsoft.com/office/drawing/2010/main"/>
+                      </a:ext>
+                    </a:extLst>
+                  </pic:spPr>
+                </pic:pic>
+              </a:graphicData>
+            </a:graphic>
+          </wp:inline>
+        </w:drawing>
+      </w:r>
+    </w:p>
+    <w:p/>
+    <w:p>
+      <w:pPr>
+        <w:pStyle w:val="berschrift2"/>
+      </w:pPr>
+      <w:bookmarkStart w:id="31" w:name="_Toc327559061"/>
+      <w:commentRangeStart w:id="32"/>
+      <w:r>
+        <w:t>Nicht erreichte Ziele: Stärke der Verunreinigung (Pollution)</w:t>
+      </w:r>
+      <w:commentRangeEnd w:id="32"/>
       <w:r>
         <w:rPr>
           <w:rStyle w:val="Kommentarzeichen"/>
@@ -4099,31 +6033,24 @@
           <w:bCs w:val="0"/>
           <w:color w:val="auto"/>
         </w:rPr>
-        <w:commentReference w:id="16"/>
-      </w:r>
-    </w:p>
-    <w:p>
-      <w:r>
-        <w:t xml:space="preserve">Um eine </w:t>
-      </w:r>
-      <w:r>
-        <w:t>verbogene Datei aus einer modifizierten Trägerdatei wieder heraus zu filtern</w:t>
-      </w:r>
-      <w:r>
-        <w:t xml:space="preserve"> muss folgendermassen vorgegangen werden:</w:t>
-      </w:r>
-    </w:p>
-    <w:p/>
-    <w:p/>
+        <w:commentReference w:id="32"/>
+      </w:r>
+      <w:bookmarkEnd w:id="31"/>
+    </w:p>
+    <w:p>
+      <w:bookmarkStart w:id="33" w:name="_GoBack"/>
+      <w:bookmarkEnd w:id="33"/>
+    </w:p>
     <w:p>
       <w:pPr>
         <w:pStyle w:val="berschrift2"/>
       </w:pPr>
-      <w:commentRangeStart w:id="17"/>
-      <w:r>
-        <w:t>! Nicht erreichte Ziele: z.B. Stärke der Verunreinigung (Pollution)</w:t>
-      </w:r>
-      <w:commentRangeEnd w:id="17"/>
+      <w:bookmarkStart w:id="34" w:name="_Toc327559062"/>
+      <w:commentRangeStart w:id="35"/>
+      <w:r>
+        <w:t>Feedback</w:t>
+      </w:r>
+      <w:commentRangeEnd w:id="35"/>
       <w:r>
         <w:rPr>
           <w:rStyle w:val="Kommentarzeichen"/>
@@ -4132,28 +6059,9 @@
           <w:bCs w:val="0"/>
           <w:color w:val="auto"/>
         </w:rPr>
-        <w:commentReference w:id="17"/>
-      </w:r>
-    </w:p>
-    <w:p>
-      <w:pPr>
-        <w:pStyle w:val="berschrift2"/>
-      </w:pPr>
-      <w:commentRangeStart w:id="18"/>
-      <w:r>
-        <w:t>Feedback</w:t>
-      </w:r>
-      <w:commentRangeEnd w:id="18"/>
-      <w:r>
-        <w:rPr>
-          <w:rStyle w:val="Kommentarzeichen"/>
-          <w:rFonts w:asciiTheme="minorHAnsi" w:eastAsiaTheme="minorHAnsi" w:hAnsiTheme="minorHAnsi" w:cstheme="minorBidi"/>
-          <w:b w:val="0"/>
-          <w:bCs w:val="0"/>
-          <w:color w:val="auto"/>
-        </w:rPr>
-        <w:commentReference w:id="18"/>
-      </w:r>
+        <w:commentReference w:id="35"/>
+      </w:r>
+      <w:bookmarkEnd w:id="34"/>
     </w:p>
     <w:p/>
     <w:p/>
@@ -4176,33 +6084,22 @@
       <w:pPr>
         <w:pStyle w:val="berschrift1"/>
       </w:pPr>
+      <w:bookmarkStart w:id="36" w:name="_Toc327559063"/>
       <w:r>
         <w:lastRenderedPageBreak/>
         <w:t>Anhang</w:t>
       </w:r>
+      <w:bookmarkEnd w:id="36"/>
     </w:p>
     <w:p>
       <w:pPr>
         <w:pStyle w:val="berschrift2"/>
       </w:pPr>
-      <w:r>
-        <w:t xml:space="preserve">Verwendete Programme und </w:t>
-      </w:r>
-      <w:commentRangeStart w:id="20"/>
-      <w:r>
-        <w:t>Hilfsmittel</w:t>
-      </w:r>
-      <w:commentRangeEnd w:id="20"/>
-      <w:r>
-        <w:rPr>
-          <w:rStyle w:val="Kommentarzeichen"/>
-          <w:rFonts w:asciiTheme="minorHAnsi" w:eastAsiaTheme="minorHAnsi" w:hAnsiTheme="minorHAnsi" w:cstheme="minorBidi"/>
-          <w:b w:val="0"/>
-          <w:bCs w:val="0"/>
-          <w:color w:val="auto"/>
-        </w:rPr>
-        <w:commentReference w:id="20"/>
-      </w:r>
+      <w:bookmarkStart w:id="37" w:name="_Toc327559064"/>
+      <w:r>
+        <w:t>Verwendete Programme und Hilfsmittel</w:t>
+      </w:r>
+      <w:bookmarkEnd w:id="37"/>
     </w:p>
     <w:p>
       <w:r>
@@ -4240,7 +6137,7 @@
         </w:rPr>
         <w:t xml:space="preserve"> [</w:t>
       </w:r>
-      <w:hyperlink r:id="rId17" w:history="1">
+      <w:hyperlink r:id="rId19" w:history="1">
         <w:r>
           <w:rPr>
             <w:rStyle w:val="Hyperlink"/>
@@ -4275,7 +6172,7 @@
         </w:rPr>
         <w:t xml:space="preserve"> [</w:t>
       </w:r>
-      <w:hyperlink r:id="rId18" w:history="1">
+      <w:hyperlink r:id="rId20" w:history="1">
         <w:r>
           <w:rPr>
             <w:rStyle w:val="Hyperlink"/>
@@ -4328,7 +6225,7 @@
         </w:rPr>
         <w:t>[</w:t>
       </w:r>
-      <w:hyperlink r:id="rId19" w:history="1">
+      <w:hyperlink r:id="rId21" w:history="1">
         <w:r>
           <w:rPr>
             <w:rStyle w:val="Hyperlink"/>
@@ -4409,7 +6306,7 @@
         </w:rPr>
         <w:t xml:space="preserve"> [</w:t>
       </w:r>
-      <w:hyperlink r:id="rId20" w:history="1">
+      <w:hyperlink r:id="rId22" w:history="1">
         <w:r>
           <w:rPr>
             <w:rStyle w:val="Hyperlink"/>
@@ -4445,7 +6342,7 @@
         </w:rPr>
         <w:t xml:space="preserve">Repository: </w:t>
       </w:r>
-      <w:hyperlink r:id="rId21" w:history="1">
+      <w:hyperlink r:id="rId23" w:history="1">
         <w:r>
           <w:rPr>
             <w:rStyle w:val="Hyperlink"/>
@@ -4490,7 +6387,7 @@
         </w:rPr>
         <w:t>[</w:t>
       </w:r>
-      <w:hyperlink r:id="rId22" w:history="1">
+      <w:hyperlink r:id="rId24" w:history="1">
         <w:r>
           <w:rPr>
             <w:rStyle w:val="Hyperlink"/>
@@ -4511,7 +6408,7 @@
         </w:rPr>
         <w:br/>
       </w:r>
-      <w:hyperlink r:id="rId23" w:history="1">
+      <w:hyperlink r:id="rId25" w:history="1">
         <w:r>
           <w:rPr>
             <w:rStyle w:val="Hyperlink"/>
@@ -4579,7 +6476,7 @@
         </w:rPr>
         <w:t xml:space="preserve"> [</w:t>
       </w:r>
-      <w:hyperlink r:id="rId24" w:history="1">
+      <w:hyperlink r:id="rId26" w:history="1">
         <w:r>
           <w:rPr>
             <w:rStyle w:val="Hyperlink"/>
@@ -4608,7 +6505,7 @@
           <w:u w:val="none"/>
         </w:rPr>
       </w:pPr>
-      <w:hyperlink r:id="rId25" w:history="1">
+      <w:hyperlink r:id="rId27" w:history="1">
         <w:r>
           <w:rPr>
             <w:rStyle w:val="Hyperlink"/>
@@ -4643,7 +6540,7 @@
                     <pic:cNvPicPr/>
                   </pic:nvPicPr>
                   <pic:blipFill>
-                    <a:blip r:embed="rId26" cstate="print">
+                    <a:blip r:embed="rId28" cstate="print">
                       <a:extLst>
                         <a:ext uri="{28A0092B-C50C-407E-A947-70E740481C1C}">
                           <a14:useLocalDpi xmlns:a14="http://schemas.microsoft.com/office/drawing/2010/main" val="0"/>
@@ -4713,7 +6610,7 @@
           <w:numId w:val="4"/>
         </w:numPr>
       </w:pPr>
-      <w:hyperlink r:id="rId27" w:history="1">
+      <w:hyperlink r:id="rId29" w:history="1">
         <w:r>
           <w:rPr>
             <w:rStyle w:val="Hyperlink"/>
@@ -4751,7 +6648,7 @@
       </w:r>
     </w:p>
   </w:comment>
-  <w:comment w:id="7" w:author="rest" w:date="2012-06-15T00:26:00Z" w:initials="r">
+  <w:comment w:id="11" w:author="rest" w:date="2012-06-15T00:26:00Z" w:initials="r">
     <w:p>
       <w:pPr>
         <w:pStyle w:val="Kommentartext"/>
@@ -4783,7 +6680,7 @@
       </w:r>
     </w:p>
   </w:comment>
-  <w:comment w:id="12" w:author="rest" w:date="2012-06-15T00:24:00Z" w:initials="r">
+  <w:comment w:id="26" w:author="rest" w:date="2012-06-15T00:25:00Z" w:initials="r">
     <w:p>
       <w:pPr>
         <w:pStyle w:val="Kommentartext"/>
@@ -4795,11 +6692,43 @@
         <w:annotationRef/>
       </w:r>
       <w:r>
+        <w:t>Notwendig? TODO?!</w:t>
+      </w:r>
+    </w:p>
+  </w:comment>
+  <w:comment w:id="29" w:author="rest" w:date="2012-06-15T00:24:00Z" w:initials="r">
+    <w:p>
+      <w:pPr>
+        <w:pStyle w:val="Kommentartext"/>
+      </w:pPr>
+      <w:r>
+        <w:rPr>
+          <w:rStyle w:val="Kommentarzeichen"/>
+        </w:rPr>
+        <w:annotationRef/>
+      </w:r>
+      <w:r>
+        <w:t>Muss noch programmiert werden + Bild und Text in Doku</w:t>
+      </w:r>
+    </w:p>
+  </w:comment>
+  <w:comment w:id="32" w:author="rest" w:date="2012-06-15T00:26:00Z" w:initials="r">
+    <w:p>
+      <w:pPr>
+        <w:pStyle w:val="Kommentartext"/>
+      </w:pPr>
+      <w:r>
+        <w:rPr>
+          <w:rStyle w:val="Kommentarzeichen"/>
+        </w:rPr>
+        <w:annotationRef/>
+      </w:r>
+      <w:r>
         <w:t>TODO</w:t>
       </w:r>
     </w:p>
   </w:comment>
-  <w:comment w:id="13" w:author="rest" w:date="2012-06-15T00:24:00Z" w:initials="r">
+  <w:comment w:id="35" w:author="rest" w:date="2012-06-15T00:26:00Z" w:initials="r">
     <w:p>
       <w:pPr>
         <w:pStyle w:val="Kommentartext"/>
@@ -4812,104 +6741,6 @@
       </w:r>
       <w:r>
         <w:t>TODO</w:t>
-      </w:r>
-    </w:p>
-  </w:comment>
-  <w:comment w:id="14" w:author="rest" w:date="2012-06-15T00:25:00Z" w:initials="r">
-    <w:p>
-      <w:pPr>
-        <w:pStyle w:val="Kommentartext"/>
-      </w:pPr>
-      <w:r>
-        <w:rPr>
-          <w:rStyle w:val="Kommentarzeichen"/>
-        </w:rPr>
-        <w:annotationRef/>
-      </w:r>
-      <w:r>
-        <w:t>Notwendig? TODO?!</w:t>
-      </w:r>
-    </w:p>
-  </w:comment>
-  <w:comment w:id="15" w:author="rest" w:date="2012-06-15T00:24:00Z" w:initials="r">
-    <w:p>
-      <w:pPr>
-        <w:pStyle w:val="Kommentartext"/>
-      </w:pPr>
-      <w:r>
-        <w:rPr>
-          <w:rStyle w:val="Kommentarzeichen"/>
-        </w:rPr>
-        <w:annotationRef/>
-      </w:r>
-      <w:r>
-        <w:t>Muss noch programmiert werden + Bild und Text in Doku</w:t>
-      </w:r>
-    </w:p>
-  </w:comment>
-  <w:comment w:id="16" w:author="rest" w:date="2012-06-15T00:23:00Z" w:initials="r">
-    <w:p>
-      <w:pPr>
-        <w:pStyle w:val="Kommentartext"/>
-      </w:pPr>
-      <w:r>
-        <w:rPr>
-          <w:rStyle w:val="Kommentarzeichen"/>
-        </w:rPr>
-        <w:annotationRef/>
-      </w:r>
-      <w:r>
-        <w:t>TODO</w:t>
-      </w:r>
-    </w:p>
-  </w:comment>
-  <w:comment w:id="17" w:author="rest" w:date="2012-06-15T00:26:00Z" w:initials="r">
-    <w:p>
-      <w:pPr>
-        <w:pStyle w:val="Kommentartext"/>
-      </w:pPr>
-      <w:r>
-        <w:rPr>
-          <w:rStyle w:val="Kommentarzeichen"/>
-        </w:rPr>
-        <w:annotationRef/>
-      </w:r>
-      <w:r>
-        <w:t>TODO</w:t>
-      </w:r>
-    </w:p>
-  </w:comment>
-  <w:comment w:id="18" w:author="rest" w:date="2012-06-15T00:26:00Z" w:initials="r">
-    <w:p>
-      <w:pPr>
-        <w:pStyle w:val="Kommentartext"/>
-      </w:pPr>
-      <w:r>
-        <w:rPr>
-          <w:rStyle w:val="Kommentarzeichen"/>
-        </w:rPr>
-        <w:annotationRef/>
-      </w:r>
-      <w:r>
-        <w:t>TODO</w:t>
-      </w:r>
-      <w:bookmarkStart w:id="19" w:name="_GoBack"/>
-      <w:bookmarkEnd w:id="19"/>
-    </w:p>
-  </w:comment>
-  <w:comment w:id="20" w:author="rest" w:date="2012-06-14T23:28:00Z" w:initials="r">
-    <w:p>
-      <w:pPr>
-        <w:pStyle w:val="Kommentartext"/>
-      </w:pPr>
-      <w:r>
-        <w:rPr>
-          <w:rStyle w:val="Kommentarzeichen"/>
-        </w:rPr>
-        <w:annotationRef/>
-      </w:r>
-      <w:r>
-        <w:t>Evtl. am Ende des Dokumentes angeben</w:t>
       </w:r>
     </w:p>
   </w:comment>
@@ -5082,6 +6913,119 @@
     </w:lvl>
   </w:abstractNum>
   <w:abstractNum w:abstractNumId="1">
+    <w:nsid w:val="0D6510B0"/>
+    <w:multiLevelType w:val="hybridMultilevel"/>
+    <w:tmpl w:val="C0E24DEE"/>
+    <w:lvl w:ilvl="0" w:tplc="08070001">
+      <w:start w:val="1"/>
+      <w:numFmt w:val="bullet"/>
+      <w:lvlText w:val=""/>
+      <w:lvlJc w:val="left"/>
+      <w:pPr>
+        <w:ind w:left="720" w:hanging="360"/>
+      </w:pPr>
+      <w:rPr>
+        <w:rFonts w:ascii="Symbol" w:hAnsi="Symbol" w:hint="default"/>
+      </w:rPr>
+    </w:lvl>
+    <w:lvl w:ilvl="1" w:tplc="08070003" w:tentative="1">
+      <w:start w:val="1"/>
+      <w:numFmt w:val="bullet"/>
+      <w:lvlText w:val="o"/>
+      <w:lvlJc w:val="left"/>
+      <w:pPr>
+        <w:ind w:left="1440" w:hanging="360"/>
+      </w:pPr>
+      <w:rPr>
+        <w:rFonts w:ascii="Courier New" w:hAnsi="Courier New" w:cs="Courier New" w:hint="default"/>
+      </w:rPr>
+    </w:lvl>
+    <w:lvl w:ilvl="2" w:tplc="08070005" w:tentative="1">
+      <w:start w:val="1"/>
+      <w:numFmt w:val="bullet"/>
+      <w:lvlText w:val=""/>
+      <w:lvlJc w:val="left"/>
+      <w:pPr>
+        <w:ind w:left="2160" w:hanging="360"/>
+      </w:pPr>
+      <w:rPr>
+        <w:rFonts w:ascii="Wingdings" w:hAnsi="Wingdings" w:hint="default"/>
+      </w:rPr>
+    </w:lvl>
+    <w:lvl w:ilvl="3" w:tplc="08070001" w:tentative="1">
+      <w:start w:val="1"/>
+      <w:numFmt w:val="bullet"/>
+      <w:lvlText w:val=""/>
+      <w:lvlJc w:val="left"/>
+      <w:pPr>
+        <w:ind w:left="2880" w:hanging="360"/>
+      </w:pPr>
+      <w:rPr>
+        <w:rFonts w:ascii="Symbol" w:hAnsi="Symbol" w:hint="default"/>
+      </w:rPr>
+    </w:lvl>
+    <w:lvl w:ilvl="4" w:tplc="08070003" w:tentative="1">
+      <w:start w:val="1"/>
+      <w:numFmt w:val="bullet"/>
+      <w:lvlText w:val="o"/>
+      <w:lvlJc w:val="left"/>
+      <w:pPr>
+        <w:ind w:left="3600" w:hanging="360"/>
+      </w:pPr>
+      <w:rPr>
+        <w:rFonts w:ascii="Courier New" w:hAnsi="Courier New" w:cs="Courier New" w:hint="default"/>
+      </w:rPr>
+    </w:lvl>
+    <w:lvl w:ilvl="5" w:tplc="08070005" w:tentative="1">
+      <w:start w:val="1"/>
+      <w:numFmt w:val="bullet"/>
+      <w:lvlText w:val=""/>
+      <w:lvlJc w:val="left"/>
+      <w:pPr>
+        <w:ind w:left="4320" w:hanging="360"/>
+      </w:pPr>
+      <w:rPr>
+        <w:rFonts w:ascii="Wingdings" w:hAnsi="Wingdings" w:hint="default"/>
+      </w:rPr>
+    </w:lvl>
+    <w:lvl w:ilvl="6" w:tplc="08070001" w:tentative="1">
+      <w:start w:val="1"/>
+      <w:numFmt w:val="bullet"/>
+      <w:lvlText w:val=""/>
+      <w:lvlJc w:val="left"/>
+      <w:pPr>
+        <w:ind w:left="5040" w:hanging="360"/>
+      </w:pPr>
+      <w:rPr>
+        <w:rFonts w:ascii="Symbol" w:hAnsi="Symbol" w:hint="default"/>
+      </w:rPr>
+    </w:lvl>
+    <w:lvl w:ilvl="7" w:tplc="08070003" w:tentative="1">
+      <w:start w:val="1"/>
+      <w:numFmt w:val="bullet"/>
+      <w:lvlText w:val="o"/>
+      <w:lvlJc w:val="left"/>
+      <w:pPr>
+        <w:ind w:left="5760" w:hanging="360"/>
+      </w:pPr>
+      <w:rPr>
+        <w:rFonts w:ascii="Courier New" w:hAnsi="Courier New" w:cs="Courier New" w:hint="default"/>
+      </w:rPr>
+    </w:lvl>
+    <w:lvl w:ilvl="8" w:tplc="08070005" w:tentative="1">
+      <w:start w:val="1"/>
+      <w:numFmt w:val="bullet"/>
+      <w:lvlText w:val=""/>
+      <w:lvlJc w:val="left"/>
+      <w:pPr>
+        <w:ind w:left="6480" w:hanging="360"/>
+      </w:pPr>
+      <w:rPr>
+        <w:rFonts w:ascii="Wingdings" w:hAnsi="Wingdings" w:hint="default"/>
+      </w:rPr>
+    </w:lvl>
+  </w:abstractNum>
+  <w:abstractNum w:abstractNumId="2">
     <w:nsid w:val="11BB660B"/>
     <w:multiLevelType w:val="hybridMultilevel"/>
     <w:tmpl w:val="F54AD23C"/>
@@ -5193,7 +7137,7 @@
       </w:rPr>
     </w:lvl>
   </w:abstractNum>
-  <w:abstractNum w:abstractNumId="2">
+  <w:abstractNum w:abstractNumId="3">
     <w:nsid w:val="1C895998"/>
     <w:multiLevelType w:val="hybridMultilevel"/>
     <w:tmpl w:val="2DFA4AAE"/>
@@ -5282,7 +7226,7 @@
       </w:pPr>
     </w:lvl>
   </w:abstractNum>
-  <w:abstractNum w:abstractNumId="3">
+  <w:abstractNum w:abstractNumId="4">
     <w:nsid w:val="465A29D6"/>
     <w:multiLevelType w:val="hybridMultilevel"/>
     <w:tmpl w:val="54220FD4"/>
@@ -5368,7 +7312,7 @@
       </w:pPr>
     </w:lvl>
   </w:abstractNum>
-  <w:abstractNum w:abstractNumId="4">
+  <w:abstractNum w:abstractNumId="5">
     <w:nsid w:val="47346997"/>
     <w:multiLevelType w:val="hybridMultilevel"/>
     <w:tmpl w:val="397EEC70"/>
@@ -5481,7 +7425,96 @@
       </w:rPr>
     </w:lvl>
   </w:abstractNum>
-  <w:abstractNum w:abstractNumId="5">
+  <w:abstractNum w:abstractNumId="6">
+    <w:nsid w:val="6BC410B5"/>
+    <w:multiLevelType w:val="hybridMultilevel"/>
+    <w:tmpl w:val="2DFA4AAE"/>
+    <w:lvl w:ilvl="0" w:tplc="0807000F">
+      <w:start w:val="1"/>
+      <w:numFmt w:val="decimal"/>
+      <w:lvlText w:val="%1."/>
+      <w:lvlJc w:val="left"/>
+      <w:pPr>
+        <w:ind w:left="720" w:hanging="360"/>
+      </w:pPr>
+      <w:rPr>
+        <w:rFonts w:hint="default"/>
+      </w:rPr>
+    </w:lvl>
+    <w:lvl w:ilvl="1" w:tplc="08070019">
+      <w:start w:val="1"/>
+      <w:numFmt w:val="lowerLetter"/>
+      <w:lvlText w:val="%2."/>
+      <w:lvlJc w:val="left"/>
+      <w:pPr>
+        <w:ind w:left="1440" w:hanging="360"/>
+      </w:pPr>
+    </w:lvl>
+    <w:lvl w:ilvl="2" w:tplc="0807001B" w:tentative="1">
+      <w:start w:val="1"/>
+      <w:numFmt w:val="lowerRoman"/>
+      <w:lvlText w:val="%3."/>
+      <w:lvlJc w:val="right"/>
+      <w:pPr>
+        <w:ind w:left="2160" w:hanging="180"/>
+      </w:pPr>
+    </w:lvl>
+    <w:lvl w:ilvl="3" w:tplc="0807000F" w:tentative="1">
+      <w:start w:val="1"/>
+      <w:numFmt w:val="decimal"/>
+      <w:lvlText w:val="%4."/>
+      <w:lvlJc w:val="left"/>
+      <w:pPr>
+        <w:ind w:left="2880" w:hanging="360"/>
+      </w:pPr>
+    </w:lvl>
+    <w:lvl w:ilvl="4" w:tplc="08070019" w:tentative="1">
+      <w:start w:val="1"/>
+      <w:numFmt w:val="lowerLetter"/>
+      <w:lvlText w:val="%5."/>
+      <w:lvlJc w:val="left"/>
+      <w:pPr>
+        <w:ind w:left="3600" w:hanging="360"/>
+      </w:pPr>
+    </w:lvl>
+    <w:lvl w:ilvl="5" w:tplc="0807001B" w:tentative="1">
+      <w:start w:val="1"/>
+      <w:numFmt w:val="lowerRoman"/>
+      <w:lvlText w:val="%6."/>
+      <w:lvlJc w:val="right"/>
+      <w:pPr>
+        <w:ind w:left="4320" w:hanging="180"/>
+      </w:pPr>
+    </w:lvl>
+    <w:lvl w:ilvl="6" w:tplc="0807000F" w:tentative="1">
+      <w:start w:val="1"/>
+      <w:numFmt w:val="decimal"/>
+      <w:lvlText w:val="%7."/>
+      <w:lvlJc w:val="left"/>
+      <w:pPr>
+        <w:ind w:left="5040" w:hanging="360"/>
+      </w:pPr>
+    </w:lvl>
+    <w:lvl w:ilvl="7" w:tplc="08070019" w:tentative="1">
+      <w:start w:val="1"/>
+      <w:numFmt w:val="lowerLetter"/>
+      <w:lvlText w:val="%8."/>
+      <w:lvlJc w:val="left"/>
+      <w:pPr>
+        <w:ind w:left="5760" w:hanging="360"/>
+      </w:pPr>
+    </w:lvl>
+    <w:lvl w:ilvl="8" w:tplc="0807001B" w:tentative="1">
+      <w:start w:val="1"/>
+      <w:numFmt w:val="lowerRoman"/>
+      <w:lvlText w:val="%9."/>
+      <w:lvlJc w:val="right"/>
+      <w:pPr>
+        <w:ind w:left="6480" w:hanging="180"/>
+      </w:pPr>
+    </w:lvl>
+  </w:abstractNum>
+  <w:abstractNum w:abstractNumId="7">
     <w:nsid w:val="705F3732"/>
     <w:multiLevelType w:val="hybridMultilevel"/>
     <w:tmpl w:val="7318BAD2"/>
@@ -5595,22 +7628,28 @@
     </w:lvl>
   </w:abstractNum>
   <w:num w:numId="1">
-    <w:abstractNumId w:val="1"/>
+    <w:abstractNumId w:val="2"/>
   </w:num>
   <w:num w:numId="2">
+    <w:abstractNumId w:val="4"/>
+  </w:num>
+  <w:num w:numId="3">
     <w:abstractNumId w:val="3"/>
   </w:num>
-  <w:num w:numId="3">
-    <w:abstractNumId w:val="2"/>
-  </w:num>
   <w:num w:numId="4">
-    <w:abstractNumId w:val="5"/>
+    <w:abstractNumId w:val="7"/>
   </w:num>
   <w:num w:numId="5">
     <w:abstractNumId w:val="0"/>
   </w:num>
   <w:num w:numId="6">
-    <w:abstractNumId w:val="4"/>
+    <w:abstractNumId w:val="5"/>
+  </w:num>
+  <w:num w:numId="7">
+    <w:abstractNumId w:val="6"/>
+  </w:num>
+  <w:num w:numId="8">
+    <w:abstractNumId w:val="1"/>
   </w:num>
 </w:numbering>
 </file>
@@ -5847,6 +7886,7 @@
   <w:style w:type="character" w:default="1" w:styleId="Absatz-Standardschriftart">
     <w:name w:val="Default Paragraph Font"/>
     <w:uiPriority w:val="1"/>
+    <w:semiHidden/>
     <w:unhideWhenUsed/>
   </w:style>
   <w:style w:type="table" w:default="1" w:styleId="NormaleTabelle">
@@ -6178,6 +8218,19 @@
       </w:tblCellMar>
     </w:tblPr>
   </w:style>
+  <w:style w:type="paragraph" w:styleId="Verzeichnis3">
+    <w:name w:val="toc 3"/>
+    <w:basedOn w:val="Standard"/>
+    <w:next w:val="Standard"/>
+    <w:autoRedefine/>
+    <w:uiPriority w:val="39"/>
+    <w:unhideWhenUsed/>
+    <w:rsid w:val="00FA6D32"/>
+    <w:pPr>
+      <w:spacing w:after="100"/>
+      <w:ind w:left="440"/>
+    </w:pPr>
+  </w:style>
 </w:styles>
 </file>
 
@@ -6413,6 +8466,7 @@
   <w:style w:type="character" w:default="1" w:styleId="Absatz-Standardschriftart">
     <w:name w:val="Default Paragraph Font"/>
     <w:uiPriority w:val="1"/>
+    <w:semiHidden/>
     <w:unhideWhenUsed/>
   </w:style>
   <w:style w:type="table" w:default="1" w:styleId="NormaleTabelle">
@@ -6744,6 +8798,19 @@
       </w:tblCellMar>
     </w:tblPr>
   </w:style>
+  <w:style w:type="paragraph" w:styleId="Verzeichnis3">
+    <w:name w:val="toc 3"/>
+    <w:basedOn w:val="Standard"/>
+    <w:next w:val="Standard"/>
+    <w:autoRedefine/>
+    <w:uiPriority w:val="39"/>
+    <w:unhideWhenUsed/>
+    <w:rsid w:val="00FA6D32"/>
+    <w:pPr>
+      <w:spacing w:after="100"/>
+      <w:ind w:left="440"/>
+    </w:pPr>
+  </w:style>
 </w:styles>
 </file>
 
@@ -7037,7 +9104,7 @@
 </file>
 
 <file path=customXml/itemProps1.xml><?xml version="1.0" encoding="utf-8"?>
-<ds:datastoreItem xmlns:ds="http://schemas.openxmlformats.org/officeDocument/2006/customXml" ds:itemID="{4219700C-A1E2-4DEC-91E5-3AB30F02F377}">
+<ds:datastoreItem xmlns:ds="http://schemas.openxmlformats.org/officeDocument/2006/customXml" ds:itemID="{32FC6A23-BF3F-4C0D-9700-22B64765B77B}">
   <ds:schemaRefs>
     <ds:schemaRef ds:uri="http://schemas.openxmlformats.org/officeDocument/2006/bibliography"/>
   </ds:schemaRefs>

</xml_diff>